<commit_message>
update bab 1, bab 2, dan tambah bab 3
</commit_message>
<xml_diff>
--- a/BAB 1 Revisi 2.docx
+++ b/BAB 1 Revisi 2.docx
@@ -133,39 +133,7 @@
               <w:color w:val="000000"/>
               <w:lang w:val="id-ID"/>
             </w:rPr>
-            <w:t xml:space="preserve">(Amalia </w:t>
-          </w:r>
-          <w:proofErr w:type="spellStart"/>
-          <w:r>
-            <w:rPr>
-              <w:color w:val="000000"/>
-              <w:lang w:val="id-ID"/>
-            </w:rPr>
-            <w:t>et</w:t>
-          </w:r>
-          <w:proofErr w:type="spellEnd"/>
-          <w:r>
-            <w:rPr>
-              <w:color w:val="000000"/>
-              <w:lang w:val="id-ID"/>
-            </w:rPr>
-            <w:t xml:space="preserve"> </w:t>
-          </w:r>
-          <w:proofErr w:type="spellStart"/>
-          <w:r>
-            <w:rPr>
-              <w:color w:val="000000"/>
-              <w:lang w:val="id-ID"/>
-            </w:rPr>
-            <w:t>al.</w:t>
-          </w:r>
-          <w:proofErr w:type="spellEnd"/>
-          <w:r>
-            <w:rPr>
-              <w:color w:val="000000"/>
-              <w:lang w:val="id-ID"/>
-            </w:rPr>
-            <w:t>, 2022)</w:t>
+            <w:t>(Amalia et al., 2022)</w:t>
           </w:r>
         </w:sdtContent>
       </w:sdt>
@@ -179,16 +147,8 @@
         <w:rPr>
           <w:lang w:val="id-ID"/>
         </w:rPr>
-        <w:t xml:space="preserve">Berdasarkan data </w:t>
-      </w:r>
-      <w:proofErr w:type="spellStart"/>
-      <w:r>
-        <w:rPr>
-          <w:lang w:val="id-ID"/>
-        </w:rPr>
-        <w:t>IQAir</w:t>
-      </w:r>
-      <w:proofErr w:type="spellEnd"/>
+        <w:t>Berdasarkan data IQAir</w:t>
+      </w:r>
       <w:r>
         <w:rPr>
           <w:lang w:val="id-ID"/>
@@ -407,39 +367,7 @@
               <w:color w:val="000000"/>
               <w:lang w:val="id-ID"/>
             </w:rPr>
-            <w:t xml:space="preserve">(Chaniago </w:t>
-          </w:r>
-          <w:proofErr w:type="spellStart"/>
-          <w:r>
-            <w:rPr>
-              <w:color w:val="000000"/>
-              <w:lang w:val="id-ID"/>
-            </w:rPr>
-            <w:t>et</w:t>
-          </w:r>
-          <w:proofErr w:type="spellEnd"/>
-          <w:r>
-            <w:rPr>
-              <w:color w:val="000000"/>
-              <w:lang w:val="id-ID"/>
-            </w:rPr>
-            <w:t xml:space="preserve"> </w:t>
-          </w:r>
-          <w:proofErr w:type="spellStart"/>
-          <w:r>
-            <w:rPr>
-              <w:color w:val="000000"/>
-              <w:lang w:val="id-ID"/>
-            </w:rPr>
-            <w:t>al.</w:t>
-          </w:r>
-          <w:proofErr w:type="spellEnd"/>
-          <w:r>
-            <w:rPr>
-              <w:color w:val="000000"/>
-              <w:lang w:val="id-ID"/>
-            </w:rPr>
-            <w:t>, 2020)</w:t>
+            <w:t>(Chaniago et al., 2020)</w:t>
           </w:r>
         </w:sdtContent>
       </w:sdt>
@@ -527,39 +455,7 @@
               <w:color w:val="000000"/>
               <w:lang w:val="id-ID"/>
             </w:rPr>
-            <w:t xml:space="preserve">(Liu </w:t>
-          </w:r>
-          <w:proofErr w:type="spellStart"/>
-          <w:r>
-            <w:rPr>
-              <w:color w:val="000000"/>
-              <w:lang w:val="id-ID"/>
-            </w:rPr>
-            <w:t>et</w:t>
-          </w:r>
-          <w:proofErr w:type="spellEnd"/>
-          <w:r>
-            <w:rPr>
-              <w:color w:val="000000"/>
-              <w:lang w:val="id-ID"/>
-            </w:rPr>
-            <w:t xml:space="preserve"> </w:t>
-          </w:r>
-          <w:proofErr w:type="spellStart"/>
-          <w:r>
-            <w:rPr>
-              <w:color w:val="000000"/>
-              <w:lang w:val="id-ID"/>
-            </w:rPr>
-            <w:t>al.</w:t>
-          </w:r>
-          <w:proofErr w:type="spellEnd"/>
-          <w:r>
-            <w:rPr>
-              <w:color w:val="000000"/>
-              <w:lang w:val="id-ID"/>
-            </w:rPr>
-            <w:t>, 2019)</w:t>
+            <w:t>(Liu et al., 2019)</w:t>
           </w:r>
         </w:sdtContent>
       </w:sdt>
@@ -581,39 +477,7 @@
               <w:color w:val="000000"/>
               <w:lang w:val="id-ID"/>
             </w:rPr>
-            <w:t xml:space="preserve">(Serlina, 2020) (Millah </w:t>
-          </w:r>
-          <w:proofErr w:type="spellStart"/>
-          <w:r>
-            <w:rPr>
-              <w:color w:val="000000"/>
-              <w:lang w:val="id-ID"/>
-            </w:rPr>
-            <w:t>et</w:t>
-          </w:r>
-          <w:proofErr w:type="spellEnd"/>
-          <w:r>
-            <w:rPr>
-              <w:color w:val="000000"/>
-              <w:lang w:val="id-ID"/>
-            </w:rPr>
-            <w:t xml:space="preserve"> </w:t>
-          </w:r>
-          <w:proofErr w:type="spellStart"/>
-          <w:r>
-            <w:rPr>
-              <w:color w:val="000000"/>
-              <w:lang w:val="id-ID"/>
-            </w:rPr>
-            <w:t>al.</w:t>
-          </w:r>
-          <w:proofErr w:type="spellEnd"/>
-          <w:r>
-            <w:rPr>
-              <w:color w:val="000000"/>
-              <w:lang w:val="id-ID"/>
-            </w:rPr>
-            <w:t>, 2022)</w:t>
+            <w:t>(Serlina, 2020) (Millah et al., 2022)</w:t>
           </w:r>
         </w:sdtContent>
       </w:sdt>
@@ -635,39 +499,7 @@
               <w:color w:val="000000"/>
               <w:lang w:val="id-ID"/>
             </w:rPr>
-            <w:t xml:space="preserve">(Hidayat </w:t>
-          </w:r>
-          <w:proofErr w:type="spellStart"/>
-          <w:r>
-            <w:rPr>
-              <w:color w:val="000000"/>
-              <w:lang w:val="id-ID"/>
-            </w:rPr>
-            <w:t>et</w:t>
-          </w:r>
-          <w:proofErr w:type="spellEnd"/>
-          <w:r>
-            <w:rPr>
-              <w:color w:val="000000"/>
-              <w:lang w:val="id-ID"/>
-            </w:rPr>
-            <w:t xml:space="preserve"> </w:t>
-          </w:r>
-          <w:proofErr w:type="spellStart"/>
-          <w:r>
-            <w:rPr>
-              <w:color w:val="000000"/>
-              <w:lang w:val="id-ID"/>
-            </w:rPr>
-            <w:t>al.</w:t>
-          </w:r>
-          <w:proofErr w:type="spellEnd"/>
-          <w:r>
-            <w:rPr>
-              <w:color w:val="000000"/>
-              <w:lang w:val="id-ID"/>
-            </w:rPr>
-            <w:t>, 2022)</w:t>
+            <w:t>(Hidayat et al., 2022)</w:t>
           </w:r>
         </w:sdtContent>
       </w:sdt>
@@ -712,7 +544,6 @@
         </w:rPr>
         <w:t xml:space="preserve">. Metode </w:t>
       </w:r>
-      <w:proofErr w:type="spellStart"/>
       <w:r>
         <w:rPr>
           <w:i/>
@@ -720,9 +551,15 @@
           <w:color w:val="000000"/>
           <w:lang w:val="id-ID"/>
         </w:rPr>
-        <w:t>deep</w:t>
-      </w:r>
-      <w:proofErr w:type="spellEnd"/>
+        <w:t>deep learning</w:t>
+      </w:r>
+      <w:r>
+        <w:rPr>
+          <w:color w:val="000000"/>
+          <w:lang w:val="id-ID"/>
+        </w:rPr>
+        <w:t xml:space="preserve"> memiliki kemampuan pengembangan fitur yang lebih kuat dan unggul dibandingkan metode </w:t>
+      </w:r>
       <w:r>
         <w:rPr>
           <w:i/>
@@ -730,57 +567,8 @@
           <w:color w:val="000000"/>
           <w:lang w:val="id-ID"/>
         </w:rPr>
-        <w:t xml:space="preserve"> </w:t>
-      </w:r>
-      <w:proofErr w:type="spellStart"/>
-      <w:r>
-        <w:rPr>
-          <w:i/>
-          <w:iCs/>
-          <w:color w:val="000000"/>
-          <w:lang w:val="id-ID"/>
-        </w:rPr>
-        <w:t>learning</w:t>
-      </w:r>
-      <w:proofErr w:type="spellEnd"/>
-      <w:r>
-        <w:rPr>
-          <w:color w:val="000000"/>
-          <w:lang w:val="id-ID"/>
-        </w:rPr>
-        <w:t xml:space="preserve"> memiliki kemampuan pengembangan fitur yang lebih kuat dan unggul dibandingkan metode </w:t>
-      </w:r>
-      <w:proofErr w:type="spellStart"/>
-      <w:r>
-        <w:rPr>
-          <w:i/>
-          <w:iCs/>
-          <w:color w:val="000000"/>
-          <w:lang w:val="id-ID"/>
-        </w:rPr>
-        <w:t>machine</w:t>
-      </w:r>
-      <w:proofErr w:type="spellEnd"/>
-      <w:r>
-        <w:rPr>
-          <w:i/>
-          <w:iCs/>
-          <w:color w:val="000000"/>
-          <w:lang w:val="id-ID"/>
-        </w:rPr>
-        <w:t xml:space="preserve"> </w:t>
-      </w:r>
-      <w:proofErr w:type="spellStart"/>
-      <w:r>
-        <w:rPr>
-          <w:i/>
-          <w:iCs/>
-          <w:color w:val="000000"/>
-          <w:lang w:val="id-ID"/>
-        </w:rPr>
-        <w:t>learning</w:t>
-      </w:r>
-      <w:proofErr w:type="spellEnd"/>
+        <w:t>machine learning</w:t>
+      </w:r>
       <w:r>
         <w:rPr>
           <w:color w:val="000000"/>
@@ -806,55 +594,7 @@
               <w:color w:val="000000"/>
               <w:lang w:val="id-ID"/>
             </w:rPr>
-            <w:t>(</w:t>
-          </w:r>
-          <w:proofErr w:type="spellStart"/>
-          <w:r>
-            <w:rPr>
-              <w:color w:val="000000"/>
-              <w:lang w:val="id-ID"/>
-            </w:rPr>
-            <w:t>Dun</w:t>
-          </w:r>
-          <w:proofErr w:type="spellEnd"/>
-          <w:r>
-            <w:rPr>
-              <w:color w:val="000000"/>
-              <w:lang w:val="id-ID"/>
-            </w:rPr>
-            <w:t xml:space="preserve"> </w:t>
-          </w:r>
-          <w:proofErr w:type="spellStart"/>
-          <w:r>
-            <w:rPr>
-              <w:color w:val="000000"/>
-              <w:lang w:val="id-ID"/>
-            </w:rPr>
-            <w:t>et</w:t>
-          </w:r>
-          <w:proofErr w:type="spellEnd"/>
-          <w:r>
-            <w:rPr>
-              <w:color w:val="000000"/>
-              <w:lang w:val="id-ID"/>
-            </w:rPr>
-            <w:t xml:space="preserve"> </w:t>
-          </w:r>
-          <w:proofErr w:type="spellStart"/>
-          <w:r>
-            <w:rPr>
-              <w:color w:val="000000"/>
-              <w:lang w:val="id-ID"/>
-            </w:rPr>
-            <w:t>al.</w:t>
-          </w:r>
-          <w:proofErr w:type="spellEnd"/>
-          <w:r>
-            <w:rPr>
-              <w:color w:val="000000"/>
-              <w:lang w:val="id-ID"/>
-            </w:rPr>
-            <w:t>, 2022)</w:t>
+            <w:t>(Dun et al., 2022)</w:t>
           </w:r>
         </w:sdtContent>
       </w:sdt>
@@ -865,7 +605,6 @@
         </w:rPr>
         <w:t xml:space="preserve">. Metode </w:t>
       </w:r>
-      <w:proofErr w:type="spellStart"/>
       <w:r>
         <w:rPr>
           <w:i/>
@@ -873,9 +612,15 @@
           <w:color w:val="000000"/>
           <w:lang w:val="id-ID"/>
         </w:rPr>
-        <w:t>Recurrent</w:t>
-      </w:r>
-      <w:proofErr w:type="spellEnd"/>
+        <w:t>Recurrent Neural Network</w:t>
+      </w:r>
+      <w:r>
+        <w:rPr>
+          <w:color w:val="000000"/>
+          <w:lang w:val="id-ID"/>
+        </w:rPr>
+        <w:t xml:space="preserve"> (RNN), seperti </w:t>
+      </w:r>
       <w:r>
         <w:rPr>
           <w:i/>
@@ -883,54 +628,7 @@
           <w:color w:val="000000"/>
           <w:lang w:val="id-ID"/>
         </w:rPr>
-        <w:t xml:space="preserve"> Neural Network</w:t>
-      </w:r>
-      <w:r>
-        <w:rPr>
-          <w:color w:val="000000"/>
-          <w:lang w:val="id-ID"/>
-        </w:rPr>
-        <w:t xml:space="preserve"> (RNN), seperti </w:t>
-      </w:r>
-      <w:proofErr w:type="spellStart"/>
-      <w:r>
-        <w:rPr>
-          <w:i/>
-          <w:iCs/>
-          <w:color w:val="000000"/>
-          <w:lang w:val="id-ID"/>
-        </w:rPr>
-        <w:t>Gated</w:t>
-      </w:r>
-      <w:proofErr w:type="spellEnd"/>
-      <w:r>
-        <w:rPr>
-          <w:i/>
-          <w:iCs/>
-          <w:color w:val="000000"/>
-          <w:lang w:val="id-ID"/>
-        </w:rPr>
-        <w:t xml:space="preserve"> </w:t>
-      </w:r>
-      <w:proofErr w:type="spellStart"/>
-      <w:r>
-        <w:rPr>
-          <w:i/>
-          <w:iCs/>
-          <w:color w:val="000000"/>
-          <w:lang w:val="id-ID"/>
-        </w:rPr>
-        <w:t>Recurrent</w:t>
-      </w:r>
-      <w:proofErr w:type="spellEnd"/>
-      <w:r>
-        <w:rPr>
-          <w:i/>
-          <w:iCs/>
-          <w:color w:val="000000"/>
-          <w:lang w:val="id-ID"/>
-        </w:rPr>
-        <w:t xml:space="preserve"> Unit </w:t>
+        <w:t xml:space="preserve">Gated Recurrent Unit </w:t>
       </w:r>
       <w:r>
         <w:rPr>
@@ -964,55 +662,7 @@
               <w:color w:val="000000"/>
               <w:lang w:val="id-ID"/>
             </w:rPr>
-            <w:t>(</w:t>
-          </w:r>
-          <w:proofErr w:type="spellStart"/>
-          <w:r>
-            <w:rPr>
-              <w:color w:val="000000"/>
-              <w:lang w:val="id-ID"/>
-            </w:rPr>
-            <w:t>Duan</w:t>
-          </w:r>
-          <w:proofErr w:type="spellEnd"/>
-          <w:r>
-            <w:rPr>
-              <w:color w:val="000000"/>
-              <w:lang w:val="id-ID"/>
-            </w:rPr>
-            <w:t xml:space="preserve"> </w:t>
-          </w:r>
-          <w:proofErr w:type="spellStart"/>
-          <w:r>
-            <w:rPr>
-              <w:color w:val="000000"/>
-              <w:lang w:val="id-ID"/>
-            </w:rPr>
-            <w:t>et</w:t>
-          </w:r>
-          <w:proofErr w:type="spellEnd"/>
-          <w:r>
-            <w:rPr>
-              <w:color w:val="000000"/>
-              <w:lang w:val="id-ID"/>
-            </w:rPr>
-            <w:t xml:space="preserve"> </w:t>
-          </w:r>
-          <w:proofErr w:type="spellStart"/>
-          <w:r>
-            <w:rPr>
-              <w:color w:val="000000"/>
-              <w:lang w:val="id-ID"/>
-            </w:rPr>
-            <w:t>al.</w:t>
-          </w:r>
-          <w:proofErr w:type="spellEnd"/>
-          <w:r>
-            <w:rPr>
-              <w:color w:val="000000"/>
-              <w:lang w:val="id-ID"/>
-            </w:rPr>
-            <w:t>, 2021)</w:t>
+            <w:t>(Duan et al., 2021)</w:t>
           </w:r>
         </w:sdtContent>
       </w:sdt>
@@ -1030,39 +680,8 @@
           <w:color w:val="000000"/>
           <w:lang w:val="id-ID"/>
         </w:rPr>
-        <w:t>Long-</w:t>
-      </w:r>
-      <w:proofErr w:type="spellStart"/>
-      <w:r>
-        <w:rPr>
-          <w:i/>
-          <w:iCs/>
-          <w:color w:val="000000"/>
-          <w:lang w:val="id-ID"/>
-        </w:rPr>
-        <w:t>Short</w:t>
-      </w:r>
-      <w:proofErr w:type="spellEnd"/>
-      <w:r>
-        <w:rPr>
-          <w:i/>
-          <w:iCs/>
-          <w:color w:val="000000"/>
-          <w:lang w:val="id-ID"/>
-        </w:rPr>
-        <w:t xml:space="preserve"> Term </w:t>
-      </w:r>
-      <w:proofErr w:type="spellStart"/>
-      <w:r>
-        <w:rPr>
-          <w:i/>
-          <w:iCs/>
-          <w:color w:val="000000"/>
-          <w:lang w:val="id-ID"/>
-        </w:rPr>
-        <w:t>Memory</w:t>
-      </w:r>
-      <w:proofErr w:type="spellEnd"/>
+        <w:t>Long-Short Term Memory</w:t>
+      </w:r>
       <w:r>
         <w:rPr>
           <w:color w:val="000000"/>
@@ -1095,39 +714,7 @@
               <w:color w:val="000000"/>
               <w:lang w:val="id-ID"/>
             </w:rPr>
-            <w:t xml:space="preserve">(Li </w:t>
-          </w:r>
-          <w:proofErr w:type="spellStart"/>
-          <w:r>
-            <w:rPr>
-              <w:color w:val="000000"/>
-              <w:lang w:val="id-ID"/>
-            </w:rPr>
-            <w:t>et</w:t>
-          </w:r>
-          <w:proofErr w:type="spellEnd"/>
-          <w:r>
-            <w:rPr>
-              <w:color w:val="000000"/>
-              <w:lang w:val="id-ID"/>
-            </w:rPr>
-            <w:t xml:space="preserve"> </w:t>
-          </w:r>
-          <w:proofErr w:type="spellStart"/>
-          <w:r>
-            <w:rPr>
-              <w:color w:val="000000"/>
-              <w:lang w:val="id-ID"/>
-            </w:rPr>
-            <w:t>al.</w:t>
-          </w:r>
-          <w:proofErr w:type="spellEnd"/>
-          <w:r>
-            <w:rPr>
-              <w:color w:val="000000"/>
-              <w:lang w:val="id-ID"/>
-            </w:rPr>
-            <w:t>, 2023)</w:t>
+            <w:t>(Li et al., 2023)</w:t>
           </w:r>
         </w:sdtContent>
       </w:sdt>
@@ -1138,7 +725,6 @@
         </w:rPr>
         <w:t xml:space="preserve"> digunakan untuk melakukan ekstraksi fitur temporal pada data </w:t>
       </w:r>
-      <w:proofErr w:type="spellStart"/>
       <w:r>
         <w:rPr>
           <w:i/>
@@ -1146,9 +732,22 @@
           <w:color w:val="000000"/>
           <w:lang w:val="id-ID"/>
         </w:rPr>
-        <w:t>time</w:t>
-      </w:r>
-      <w:proofErr w:type="spellEnd"/>
+        <w:t>time series</w:t>
+      </w:r>
+      <w:r>
+        <w:rPr>
+          <w:color w:val="000000"/>
+          <w:lang w:val="id-ID"/>
+        </w:rPr>
+        <w:t xml:space="preserve">. Namun, metode ini hanya berfokus pada korelasi temporal, sehingga tidak efisien dalam menangani fitur spasial. </w:t>
+      </w:r>
+      <w:r>
+        <w:rPr>
+          <w:color w:val="000000"/>
+          <w:lang w:val="id-ID"/>
+        </w:rPr>
+        <w:t xml:space="preserve">Selain itu, metode LSTM hanya dapat mengolah data dari stasiun tunggal karena bersifat </w:t>
+      </w:r>
       <w:r>
         <w:rPr>
           <w:i/>
@@ -1156,44 +755,8 @@
           <w:color w:val="000000"/>
           <w:lang w:val="id-ID"/>
         </w:rPr>
-        <w:t xml:space="preserve"> </w:t>
-      </w:r>
-      <w:proofErr w:type="spellStart"/>
-      <w:r>
-        <w:rPr>
-          <w:i/>
-          <w:iCs/>
-          <w:color w:val="000000"/>
-          <w:lang w:val="id-ID"/>
-        </w:rPr>
-        <w:t>series</w:t>
-      </w:r>
-      <w:proofErr w:type="spellEnd"/>
-      <w:r>
-        <w:rPr>
-          <w:color w:val="000000"/>
-          <w:lang w:val="id-ID"/>
-        </w:rPr>
-        <w:t xml:space="preserve">. Namun, metode ini hanya berfokus pada korelasi temporal, sehingga tidak efisien dalam menangani fitur spasial. </w:t>
-      </w:r>
-      <w:r>
-        <w:rPr>
-          <w:color w:val="000000"/>
-          <w:lang w:val="id-ID"/>
-        </w:rPr>
-        <w:t xml:space="preserve">Selain itu, metode LSTM hanya dapat mengolah data dari stasiun tunggal karena bersifat </w:t>
-      </w:r>
-      <w:proofErr w:type="spellStart"/>
-      <w:r>
-        <w:rPr>
-          <w:i/>
-          <w:iCs/>
-          <w:color w:val="000000"/>
-          <w:lang w:val="id-ID"/>
-        </w:rPr>
         <w:t>one-dimensional</w:t>
       </w:r>
-      <w:proofErr w:type="spellEnd"/>
       <w:r>
         <w:rPr>
           <w:color w:val="000000"/>
@@ -1206,23 +769,7 @@
           <w:color w:val="000000"/>
           <w:lang w:val="id-ID"/>
         </w:rPr>
-        <w:t xml:space="preserve">Metode </w:t>
-      </w:r>
-      <w:proofErr w:type="spellStart"/>
-      <w:r>
-        <w:rPr>
-          <w:color w:val="000000"/>
-          <w:lang w:val="id-ID"/>
-        </w:rPr>
-        <w:t>Convolution</w:t>
-      </w:r>
-      <w:proofErr w:type="spellEnd"/>
-      <w:r>
-        <w:rPr>
-          <w:color w:val="000000"/>
-          <w:lang w:val="id-ID"/>
-        </w:rPr>
-        <w:t xml:space="preserve"> </w:t>
+        <w:t xml:space="preserve">Metode Convolution </w:t>
       </w:r>
       <w:r>
         <w:rPr>
@@ -1273,55 +820,7 @@
               <w:color w:val="000000"/>
               <w:lang w:val="id-ID"/>
             </w:rPr>
-            <w:t>(</w:t>
-          </w:r>
-          <w:proofErr w:type="spellStart"/>
-          <w:r>
-            <w:rPr>
-              <w:color w:val="000000"/>
-              <w:lang w:val="id-ID"/>
-            </w:rPr>
-            <w:t>Kow</w:t>
-          </w:r>
-          <w:proofErr w:type="spellEnd"/>
-          <w:r>
-            <w:rPr>
-              <w:color w:val="000000"/>
-              <w:lang w:val="id-ID"/>
-            </w:rPr>
-            <w:t xml:space="preserve"> </w:t>
-          </w:r>
-          <w:proofErr w:type="spellStart"/>
-          <w:r>
-            <w:rPr>
-              <w:color w:val="000000"/>
-              <w:lang w:val="id-ID"/>
-            </w:rPr>
-            <w:t>et</w:t>
-          </w:r>
-          <w:proofErr w:type="spellEnd"/>
-          <w:r>
-            <w:rPr>
-              <w:color w:val="000000"/>
-              <w:lang w:val="id-ID"/>
-            </w:rPr>
-            <w:t xml:space="preserve"> </w:t>
-          </w:r>
-          <w:proofErr w:type="spellStart"/>
-          <w:r>
-            <w:rPr>
-              <w:color w:val="000000"/>
-              <w:lang w:val="id-ID"/>
-            </w:rPr>
-            <w:t>al.</w:t>
-          </w:r>
-          <w:proofErr w:type="spellEnd"/>
-          <w:r>
-            <w:rPr>
-              <w:color w:val="000000"/>
-              <w:lang w:val="id-ID"/>
-            </w:rPr>
-            <w:t>, 2020)</w:t>
+            <w:t>(Kow et al., 2020)</w:t>
           </w:r>
         </w:sdtContent>
       </w:sdt>
@@ -1380,39 +879,7 @@
               <w:color w:val="000000"/>
               <w:lang w:val="id-ID"/>
             </w:rPr>
-            <w:t xml:space="preserve">(Wang </w:t>
-          </w:r>
-          <w:proofErr w:type="spellStart"/>
-          <w:r>
-            <w:rPr>
-              <w:color w:val="000000"/>
-              <w:lang w:val="id-ID"/>
-            </w:rPr>
-            <w:t>et</w:t>
-          </w:r>
-          <w:proofErr w:type="spellEnd"/>
-          <w:r>
-            <w:rPr>
-              <w:color w:val="000000"/>
-              <w:lang w:val="id-ID"/>
-            </w:rPr>
-            <w:t xml:space="preserve"> </w:t>
-          </w:r>
-          <w:proofErr w:type="spellStart"/>
-          <w:r>
-            <w:rPr>
-              <w:color w:val="000000"/>
-              <w:lang w:val="id-ID"/>
-            </w:rPr>
-            <w:t>al.</w:t>
-          </w:r>
-          <w:proofErr w:type="spellEnd"/>
-          <w:r>
-            <w:rPr>
-              <w:color w:val="000000"/>
-              <w:lang w:val="id-ID"/>
-            </w:rPr>
-            <w:t>, 2019)</w:t>
+            <w:t>(Wang et al., 2019)</w:t>
           </w:r>
         </w:sdtContent>
       </w:sdt>
@@ -1446,55 +913,7 @@
               <w:color w:val="000000"/>
               <w:lang w:val="id-ID"/>
             </w:rPr>
-            <w:t>(Portal-</w:t>
-          </w:r>
-          <w:proofErr w:type="spellStart"/>
-          <w:r>
-            <w:rPr>
-              <w:color w:val="000000"/>
-              <w:lang w:val="id-ID"/>
-            </w:rPr>
-            <w:t>Porras</w:t>
-          </w:r>
-          <w:proofErr w:type="spellEnd"/>
-          <w:r>
-            <w:rPr>
-              <w:color w:val="000000"/>
-              <w:lang w:val="id-ID"/>
-            </w:rPr>
-            <w:t xml:space="preserve"> </w:t>
-          </w:r>
-          <w:proofErr w:type="spellStart"/>
-          <w:r>
-            <w:rPr>
-              <w:color w:val="000000"/>
-              <w:lang w:val="id-ID"/>
-            </w:rPr>
-            <w:t>et</w:t>
-          </w:r>
-          <w:proofErr w:type="spellEnd"/>
-          <w:r>
-            <w:rPr>
-              <w:color w:val="000000"/>
-              <w:lang w:val="id-ID"/>
-            </w:rPr>
-            <w:t xml:space="preserve"> </w:t>
-          </w:r>
-          <w:proofErr w:type="spellStart"/>
-          <w:r>
-            <w:rPr>
-              <w:color w:val="000000"/>
-              <w:lang w:val="id-ID"/>
-            </w:rPr>
-            <w:t>al.</w:t>
-          </w:r>
-          <w:proofErr w:type="spellEnd"/>
-          <w:r>
-            <w:rPr>
-              <w:color w:val="000000"/>
-              <w:lang w:val="id-ID"/>
-            </w:rPr>
-            <w:t>, 2023)</w:t>
+            <w:t>(Portal-Porras et al., 2023)</w:t>
           </w:r>
         </w:sdtContent>
       </w:sdt>
@@ -1505,7 +924,6 @@
         </w:rPr>
         <w:t xml:space="preserve">, di mana LSTM mampu mengekstraksi fitur temporal dan CNN mengekstraksi fitur spasial. Namun, semakin tinggi tingkat dimensi data dapat menyebabkan hilangnya beberapa karakteristik akibat kompleksitas representasi yang dilakukan, yang disebut </w:t>
       </w:r>
-      <w:proofErr w:type="spellStart"/>
       <w:r>
         <w:rPr>
           <w:i/>
@@ -1513,29 +931,8 @@
           <w:color w:val="000000"/>
           <w:lang w:val="id-ID"/>
         </w:rPr>
-        <w:t>gradient</w:t>
-      </w:r>
-      <w:proofErr w:type="spellEnd"/>
-      <w:r>
-        <w:rPr>
-          <w:i/>
-          <w:iCs/>
-          <w:color w:val="000000"/>
-          <w:lang w:val="id-ID"/>
-        </w:rPr>
-        <w:t xml:space="preserve"> </w:t>
-      </w:r>
-      <w:proofErr w:type="spellStart"/>
-      <w:r>
-        <w:rPr>
-          <w:i/>
-          <w:iCs/>
-          <w:color w:val="000000"/>
-          <w:lang w:val="id-ID"/>
-        </w:rPr>
-        <w:t>vanishing</w:t>
-      </w:r>
-      <w:proofErr w:type="spellEnd"/>
+        <w:t>gradient vanishing</w:t>
+      </w:r>
       <w:r>
         <w:rPr>
           <w:color w:val="000000"/>
@@ -1560,49 +957,7 @@
           <w:lang w:val="id-ID"/>
         </w:rPr>
         <w:lastRenderedPageBreak/>
-        <w:t xml:space="preserve">Arsitektur CNN juga digunakan untuk meningkatkan akurasi prediksi kualitas udara, salah satunya adalah </w:t>
-      </w:r>
-      <w:proofErr w:type="spellStart"/>
-      <w:r>
-        <w:rPr>
-          <w:lang w:val="id-ID"/>
-        </w:rPr>
-        <w:t>Residual</w:t>
-      </w:r>
-      <w:proofErr w:type="spellEnd"/>
-      <w:r>
-        <w:rPr>
-          <w:lang w:val="id-ID"/>
-        </w:rPr>
-        <w:t xml:space="preserve"> </w:t>
-      </w:r>
-      <w:proofErr w:type="spellStart"/>
-      <w:r>
-        <w:rPr>
-          <w:lang w:val="id-ID"/>
-        </w:rPr>
-        <w:t>Networks</w:t>
-      </w:r>
-      <w:proofErr w:type="spellEnd"/>
-      <w:r>
-        <w:rPr>
-          <w:lang w:val="id-ID"/>
-        </w:rPr>
-        <w:t xml:space="preserve"> (</w:t>
-      </w:r>
-      <w:proofErr w:type="spellStart"/>
-      <w:r>
-        <w:rPr>
-          <w:lang w:val="id-ID"/>
-        </w:rPr>
-        <w:t>ResNet</w:t>
-      </w:r>
-      <w:proofErr w:type="spellEnd"/>
-      <w:r>
-        <w:rPr>
-          <w:lang w:val="id-ID"/>
-        </w:rPr>
-        <w:t xml:space="preserve">). </w:t>
+        <w:t xml:space="preserve">Arsitektur CNN juga digunakan untuk meningkatkan akurasi prediksi kualitas udara, salah satunya adalah Residual Networks (ResNet). </w:t>
       </w:r>
       <w:r>
         <w:rPr>
@@ -1610,86 +965,28 @@
         </w:rPr>
         <w:t xml:space="preserve">Arsitektur ini juga dapat dikombinasikan dengan </w:t>
       </w:r>
-      <w:proofErr w:type="spellStart"/>
       <w:r>
         <w:rPr>
           <w:i/>
           <w:iCs/>
           <w:lang w:val="id-ID"/>
         </w:rPr>
-        <w:t>deep</w:t>
-      </w:r>
-      <w:proofErr w:type="spellEnd"/>
+        <w:t>deep learning</w:t>
+      </w:r>
+      <w:r>
+        <w:rPr>
+          <w:lang w:val="id-ID"/>
+        </w:rPr>
+        <w:t xml:space="preserve"> menjadi </w:t>
+      </w:r>
       <w:r>
         <w:rPr>
           <w:i/>
           <w:iCs/>
           <w:lang w:val="id-ID"/>
         </w:rPr>
-        <w:t xml:space="preserve"> </w:t>
-      </w:r>
-      <w:proofErr w:type="spellStart"/>
-      <w:r>
-        <w:rPr>
-          <w:i/>
-          <w:iCs/>
-          <w:lang w:val="id-ID"/>
-        </w:rPr>
-        <w:t>learning</w:t>
-      </w:r>
-      <w:proofErr w:type="spellEnd"/>
-      <w:r>
-        <w:rPr>
-          <w:lang w:val="id-ID"/>
-        </w:rPr>
-        <w:t xml:space="preserve"> menjadi </w:t>
-      </w:r>
-      <w:proofErr w:type="spellStart"/>
-      <w:r>
-        <w:rPr>
-          <w:i/>
-          <w:iCs/>
-          <w:lang w:val="id-ID"/>
-        </w:rPr>
-        <w:t>Deep</w:t>
-      </w:r>
-      <w:proofErr w:type="spellEnd"/>
-      <w:r>
-        <w:rPr>
-          <w:i/>
-          <w:iCs/>
-          <w:lang w:val="id-ID"/>
-        </w:rPr>
-        <w:t xml:space="preserve"> </w:t>
-      </w:r>
-      <w:proofErr w:type="spellStart"/>
-      <w:r>
-        <w:rPr>
-          <w:i/>
-          <w:iCs/>
-          <w:lang w:val="id-ID"/>
-        </w:rPr>
-        <w:t>Residual</w:t>
-      </w:r>
-      <w:proofErr w:type="spellEnd"/>
-      <w:r>
-        <w:rPr>
-          <w:i/>
-          <w:iCs/>
-          <w:lang w:val="id-ID"/>
-        </w:rPr>
-        <w:t xml:space="preserve"> </w:t>
-      </w:r>
-      <w:proofErr w:type="spellStart"/>
-      <w:r>
-        <w:rPr>
-          <w:i/>
-          <w:iCs/>
-          <w:lang w:val="id-ID"/>
-        </w:rPr>
-        <w:t>Networks</w:t>
-      </w:r>
-      <w:proofErr w:type="spellEnd"/>
+        <w:t>Deep Residual Networks</w:t>
+      </w:r>
       <w:r>
         <w:rPr>
           <w:lang w:val="id-ID"/>
@@ -1714,55 +1011,7 @@
               <w:color w:val="000000"/>
               <w:lang w:val="id-ID"/>
             </w:rPr>
-            <w:t>(</w:t>
-          </w:r>
-          <w:proofErr w:type="spellStart"/>
-          <w:r>
-            <w:rPr>
-              <w:color w:val="000000"/>
-              <w:lang w:val="id-ID"/>
-            </w:rPr>
-            <w:t>Zhang</w:t>
-          </w:r>
-          <w:proofErr w:type="spellEnd"/>
-          <w:r>
-            <w:rPr>
-              <w:color w:val="000000"/>
-              <w:lang w:val="id-ID"/>
-            </w:rPr>
-            <w:t xml:space="preserve"> </w:t>
-          </w:r>
-          <w:proofErr w:type="spellStart"/>
-          <w:r>
-            <w:rPr>
-              <w:color w:val="000000"/>
-              <w:lang w:val="id-ID"/>
-            </w:rPr>
-            <w:t>et</w:t>
-          </w:r>
-          <w:proofErr w:type="spellEnd"/>
-          <w:r>
-            <w:rPr>
-              <w:color w:val="000000"/>
-              <w:lang w:val="id-ID"/>
-            </w:rPr>
-            <w:t xml:space="preserve"> </w:t>
-          </w:r>
-          <w:proofErr w:type="spellStart"/>
-          <w:r>
-            <w:rPr>
-              <w:color w:val="000000"/>
-              <w:lang w:val="id-ID"/>
-            </w:rPr>
-            <w:t>al.</w:t>
-          </w:r>
-          <w:proofErr w:type="spellEnd"/>
-          <w:r>
-            <w:rPr>
-              <w:color w:val="000000"/>
-              <w:lang w:val="id-ID"/>
-            </w:rPr>
-            <w:t>, 2020)</w:t>
+            <w:t>(Zhang et al., 2020)</w:t>
           </w:r>
         </w:sdtContent>
       </w:sdt>
@@ -1772,37 +1021,12 @@
         </w:rPr>
         <w:t xml:space="preserve">, tetapi </w:t>
       </w:r>
-      <w:proofErr w:type="spellStart"/>
-      <w:r>
-        <w:rPr>
-          <w:color w:val="000000"/>
-          <w:lang w:val="id-ID"/>
-        </w:rPr>
-        <w:t>tetapi</w:t>
-      </w:r>
-      <w:proofErr w:type="spellEnd"/>
-      <w:r>
-        <w:rPr>
-          <w:color w:val="000000"/>
-          <w:lang w:val="id-ID"/>
-        </w:rPr>
-        <w:t xml:space="preserve"> belum mampu melakukan prediksi secara akurat pada data yang tidak stabil dan terus berubah seiring waktu sehingga hanya menghasilkan prediksi sebesar 80%. Arsitektur </w:t>
-      </w:r>
-      <w:proofErr w:type="spellStart"/>
-      <w:r>
-        <w:rPr>
-          <w:color w:val="000000"/>
-          <w:lang w:val="id-ID"/>
-        </w:rPr>
-        <w:t>ResNet</w:t>
-      </w:r>
-      <w:proofErr w:type="spellEnd"/>
-      <w:r>
-        <w:rPr>
-          <w:color w:val="000000"/>
-          <w:lang w:val="id-ID"/>
-        </w:rPr>
-        <w:t xml:space="preserve"> untuk prediksi PM</w:t>
+      <w:r>
+        <w:rPr>
+          <w:color w:val="000000"/>
+          <w:lang w:val="id-ID"/>
+        </w:rPr>
+        <w:t>tetapi belum mampu melakukan prediksi secara akurat pada data yang tidak stabil dan terus berubah seiring waktu sehingga hanya menghasilkan prediksi sebesar 80%. Arsitektur ResNet untuk prediksi PM</w:t>
       </w:r>
       <w:r>
         <w:rPr>
@@ -1837,55 +1061,7 @@
               <w:color w:val="000000"/>
               <w:lang w:val="id-ID"/>
             </w:rPr>
-            <w:t>(</w:t>
-          </w:r>
-          <w:proofErr w:type="spellStart"/>
-          <w:r>
-            <w:rPr>
-              <w:color w:val="000000"/>
-              <w:lang w:val="id-ID"/>
-            </w:rPr>
-            <w:t>Song</w:t>
-          </w:r>
-          <w:proofErr w:type="spellEnd"/>
-          <w:r>
-            <w:rPr>
-              <w:color w:val="000000"/>
-              <w:lang w:val="id-ID"/>
-            </w:rPr>
-            <w:t xml:space="preserve"> </w:t>
-          </w:r>
-          <w:proofErr w:type="spellStart"/>
-          <w:r>
-            <w:rPr>
-              <w:color w:val="000000"/>
-              <w:lang w:val="id-ID"/>
-            </w:rPr>
-            <w:t>et</w:t>
-          </w:r>
-          <w:proofErr w:type="spellEnd"/>
-          <w:r>
-            <w:rPr>
-              <w:color w:val="000000"/>
-              <w:lang w:val="id-ID"/>
-            </w:rPr>
-            <w:t xml:space="preserve"> </w:t>
-          </w:r>
-          <w:proofErr w:type="spellStart"/>
-          <w:r>
-            <w:rPr>
-              <w:color w:val="000000"/>
-              <w:lang w:val="id-ID"/>
-            </w:rPr>
-            <w:t>al.</w:t>
-          </w:r>
-          <w:proofErr w:type="spellEnd"/>
-          <w:r>
-            <w:rPr>
-              <w:color w:val="000000"/>
-              <w:lang w:val="id-ID"/>
-            </w:rPr>
-            <w:t>, 2020)</w:t>
+            <w:t>(Song et al., 2020)</w:t>
           </w:r>
         </w:sdtContent>
       </w:sdt>
@@ -1914,55 +1090,7 @@
               <w:color w:val="000000"/>
               <w:lang w:val="id-ID"/>
             </w:rPr>
-            <w:t>(</w:t>
-          </w:r>
-          <w:proofErr w:type="spellStart"/>
-          <w:r>
-            <w:rPr>
-              <w:color w:val="000000"/>
-              <w:lang w:val="id-ID"/>
-            </w:rPr>
-            <w:t>Cheng</w:t>
-          </w:r>
-          <w:proofErr w:type="spellEnd"/>
-          <w:r>
-            <w:rPr>
-              <w:color w:val="000000"/>
-              <w:lang w:val="id-ID"/>
-            </w:rPr>
-            <w:t xml:space="preserve"> </w:t>
-          </w:r>
-          <w:proofErr w:type="spellStart"/>
-          <w:r>
-            <w:rPr>
-              <w:color w:val="000000"/>
-              <w:lang w:val="id-ID"/>
-            </w:rPr>
-            <w:t>et</w:t>
-          </w:r>
-          <w:proofErr w:type="spellEnd"/>
-          <w:r>
-            <w:rPr>
-              <w:color w:val="000000"/>
-              <w:lang w:val="id-ID"/>
-            </w:rPr>
-            <w:t xml:space="preserve"> </w:t>
-          </w:r>
-          <w:proofErr w:type="spellStart"/>
-          <w:r>
-            <w:rPr>
-              <w:color w:val="000000"/>
-              <w:lang w:val="id-ID"/>
-            </w:rPr>
-            <w:t>al.</w:t>
-          </w:r>
-          <w:proofErr w:type="spellEnd"/>
-          <w:r>
-            <w:rPr>
-              <w:color w:val="000000"/>
-              <w:lang w:val="id-ID"/>
-            </w:rPr>
-            <w:t>, 2022)</w:t>
+            <w:t>(Cheng et al., 2022)</w:t>
           </w:r>
         </w:sdtContent>
       </w:sdt>
@@ -1978,55 +1106,7 @@
           <w:color w:val="000000"/>
           <w:lang w:val="id-ID"/>
         </w:rPr>
-        <w:t xml:space="preserve">. Selain itu, </w:t>
-      </w:r>
-      <w:proofErr w:type="spellStart"/>
-      <w:r>
-        <w:rPr>
-          <w:color w:val="000000"/>
-          <w:lang w:val="id-ID"/>
-        </w:rPr>
-        <w:t>ResNet</w:t>
-      </w:r>
-      <w:proofErr w:type="spellEnd"/>
-      <w:r>
-        <w:rPr>
-          <w:color w:val="000000"/>
-          <w:lang w:val="id-ID"/>
-        </w:rPr>
-        <w:t xml:space="preserve"> juga digunakan untuk mengatasi masalah </w:t>
-      </w:r>
-      <w:proofErr w:type="spellStart"/>
-      <w:r>
-        <w:rPr>
-          <w:color w:val="000000"/>
-          <w:lang w:val="id-ID"/>
-        </w:rPr>
-        <w:t>gradient</w:t>
-      </w:r>
-      <w:proofErr w:type="spellEnd"/>
-      <w:r>
-        <w:rPr>
-          <w:color w:val="000000"/>
-          <w:lang w:val="id-ID"/>
-        </w:rPr>
-        <w:t xml:space="preserve"> </w:t>
-      </w:r>
-      <w:proofErr w:type="spellStart"/>
-      <w:r>
-        <w:rPr>
-          <w:color w:val="000000"/>
-          <w:lang w:val="id-ID"/>
-        </w:rPr>
-        <w:t>vanishing</w:t>
-      </w:r>
-      <w:proofErr w:type="spellEnd"/>
-      <w:r>
-        <w:rPr>
-          <w:color w:val="000000"/>
-          <w:lang w:val="id-ID"/>
-        </w:rPr>
-        <w:t xml:space="preserve"> karena </w:t>
+        <w:t xml:space="preserve">. Selain itu, ResNet juga digunakan untuk mengatasi masalah gradient vanishing karena </w:t>
       </w:r>
       <w:r>
         <w:rPr>
@@ -2060,55 +1140,7 @@
               <w:color w:val="000000"/>
               <w:lang w:val="id-ID"/>
             </w:rPr>
-            <w:t>(</w:t>
-          </w:r>
-          <w:proofErr w:type="spellStart"/>
-          <w:r>
-            <w:rPr>
-              <w:color w:val="000000"/>
-              <w:lang w:val="id-ID"/>
-            </w:rPr>
-            <w:t>Kalajdjieski</w:t>
-          </w:r>
-          <w:proofErr w:type="spellEnd"/>
-          <w:r>
-            <w:rPr>
-              <w:color w:val="000000"/>
-              <w:lang w:val="id-ID"/>
-            </w:rPr>
-            <w:t xml:space="preserve"> </w:t>
-          </w:r>
-          <w:proofErr w:type="spellStart"/>
-          <w:r>
-            <w:rPr>
-              <w:color w:val="000000"/>
-              <w:lang w:val="id-ID"/>
-            </w:rPr>
-            <w:t>et</w:t>
-          </w:r>
-          <w:proofErr w:type="spellEnd"/>
-          <w:r>
-            <w:rPr>
-              <w:color w:val="000000"/>
-              <w:lang w:val="id-ID"/>
-            </w:rPr>
-            <w:t xml:space="preserve"> </w:t>
-          </w:r>
-          <w:proofErr w:type="spellStart"/>
-          <w:r>
-            <w:rPr>
-              <w:color w:val="000000"/>
-              <w:lang w:val="id-ID"/>
-            </w:rPr>
-            <w:t>al.</w:t>
-          </w:r>
-          <w:proofErr w:type="spellEnd"/>
-          <w:r>
-            <w:rPr>
-              <w:color w:val="000000"/>
-              <w:lang w:val="id-ID"/>
-            </w:rPr>
-            <w:t>, 2020)</w:t>
+            <w:t>(Kalajdjieski et al., 2020)</w:t>
           </w:r>
         </w:sdtContent>
       </w:sdt>
@@ -2117,25 +1149,8 @@
           <w:color w:val="000000"/>
           <w:lang w:val="id-ID"/>
         </w:rPr>
-        <w:t xml:space="preserve">. Oleh karena itu, </w:t>
-      </w:r>
-      <w:proofErr w:type="spellStart"/>
-      <w:r>
-        <w:rPr>
-          <w:color w:val="000000"/>
-          <w:lang w:val="id-ID"/>
-        </w:rPr>
-        <w:t>ResNet</w:t>
-      </w:r>
-      <w:proofErr w:type="spellEnd"/>
-      <w:r>
-        <w:rPr>
-          <w:color w:val="000000"/>
-          <w:lang w:val="id-ID"/>
-        </w:rPr>
-        <w:t xml:space="preserve"> dapat dijadikan solusi untuk menyelesaikan permasalahan </w:t>
-      </w:r>
-      <w:proofErr w:type="spellStart"/>
+        <w:t xml:space="preserve">. Oleh karena itu, ResNet dapat dijadikan solusi untuk menyelesaikan permasalahan </w:t>
+      </w:r>
       <w:r>
         <w:rPr>
           <w:i/>
@@ -2143,37 +1158,7 @@
           <w:color w:val="000000"/>
           <w:lang w:val="id-ID"/>
         </w:rPr>
-        <w:t>gradient</w:t>
-      </w:r>
-      <w:proofErr w:type="spellEnd"/>
-      <w:r>
-        <w:rPr>
-          <w:i/>
-          <w:iCs/>
-          <w:color w:val="000000"/>
-          <w:lang w:val="id-ID"/>
-        </w:rPr>
-        <w:t xml:space="preserve"> </w:t>
-      </w:r>
-      <w:proofErr w:type="spellStart"/>
-      <w:r>
-        <w:rPr>
-          <w:i/>
-          <w:iCs/>
-          <w:color w:val="000000"/>
-          <w:lang w:val="id-ID"/>
-        </w:rPr>
-        <w:t>vanishing</w:t>
-      </w:r>
-      <w:proofErr w:type="spellEnd"/>
-      <w:r>
-        <w:rPr>
-          <w:i/>
-          <w:iCs/>
-          <w:color w:val="000000"/>
-          <w:lang w:val="id-ID"/>
-        </w:rPr>
-        <w:t xml:space="preserve"> </w:t>
+        <w:t xml:space="preserve">gradient vanishing </w:t>
       </w:r>
       <w:r>
         <w:rPr>
@@ -2228,48 +1213,15 @@
           <w:color w:val="000000"/>
           <w:lang w:val="id-ID"/>
         </w:rPr>
-        <w:t xml:space="preserve">CNN dengan arsitektur </w:t>
-      </w:r>
-      <w:proofErr w:type="spellStart"/>
-      <w:r>
-        <w:rPr>
-          <w:color w:val="000000"/>
-          <w:lang w:val="id-ID"/>
-        </w:rPr>
-        <w:t>ResNet</w:t>
-      </w:r>
-      <w:proofErr w:type="spellEnd"/>
-      <w:r>
-        <w:rPr>
-          <w:color w:val="000000"/>
-          <w:lang w:val="id-ID"/>
-        </w:rPr>
-        <w:t xml:space="preserve"> </w:t>
-      </w:r>
-      <w:r>
-        <w:rPr>
-          <w:color w:val="000000"/>
-          <w:lang w:val="id-ID"/>
-        </w:rPr>
-        <w:t xml:space="preserve">untuk ekstraksi fitur spasial dan LSTM untuk ekstraksi fitur temporal pada data kualitas udara. Diharapkan penggunaan arsitektur </w:t>
-      </w:r>
-      <w:proofErr w:type="spellStart"/>
-      <w:r>
-        <w:rPr>
-          <w:color w:val="000000"/>
-          <w:lang w:val="id-ID"/>
-        </w:rPr>
-        <w:t>ResNet</w:t>
-      </w:r>
-      <w:proofErr w:type="spellEnd"/>
-      <w:r>
-        <w:rPr>
-          <w:color w:val="000000"/>
-          <w:lang w:val="id-ID"/>
-        </w:rPr>
-        <w:t xml:space="preserve"> CNN dapat mengatasi </w:t>
-      </w:r>
-      <w:proofErr w:type="spellStart"/>
+        <w:t xml:space="preserve">CNN dengan arsitektur ResNet </w:t>
+      </w:r>
+      <w:r>
+        <w:rPr>
+          <w:color w:val="000000"/>
+          <w:lang w:val="id-ID"/>
+        </w:rPr>
+        <w:t xml:space="preserve">untuk ekstraksi fitur spasial dan LSTM untuk ekstraksi fitur temporal pada data kualitas udara. Diharapkan penggunaan arsitektur ResNet CNN dapat mengatasi </w:t>
+      </w:r>
       <w:r>
         <w:rPr>
           <w:i/>
@@ -2277,29 +1229,8 @@
           <w:color w:val="000000"/>
           <w:lang w:val="id-ID"/>
         </w:rPr>
-        <w:t>gradient</w:t>
-      </w:r>
-      <w:proofErr w:type="spellEnd"/>
-      <w:r>
-        <w:rPr>
-          <w:i/>
-          <w:iCs/>
-          <w:color w:val="000000"/>
-          <w:lang w:val="id-ID"/>
-        </w:rPr>
-        <w:t xml:space="preserve"> </w:t>
-      </w:r>
-      <w:proofErr w:type="spellStart"/>
-      <w:r>
-        <w:rPr>
-          <w:i/>
-          <w:iCs/>
-          <w:color w:val="000000"/>
-          <w:lang w:val="id-ID"/>
-        </w:rPr>
-        <w:t>vanishing</w:t>
-      </w:r>
-      <w:proofErr w:type="spellEnd"/>
+        <w:t>gradient vanishing</w:t>
+      </w:r>
       <w:r>
         <w:rPr>
           <w:color w:val="000000"/>
@@ -2334,6 +1265,7 @@
           <w:color w:val="auto"/>
           <w:sz w:val="24"/>
           <w:szCs w:val="24"/>
+          <w:highlight w:val="red"/>
           <w:lang w:val="id-ID"/>
         </w:rPr>
       </w:pPr>
@@ -2345,9 +1277,22 @@
           <w:color w:val="auto"/>
           <w:sz w:val="24"/>
           <w:szCs w:val="24"/>
+          <w:highlight w:val="red"/>
           <w:lang w:val="id-ID"/>
         </w:rPr>
         <w:t>Rumusan Masalah</w:t>
+      </w:r>
+      <w:r>
+        <w:rPr>
+          <w:rFonts w:ascii="Times New Roman" w:hAnsi="Times New Roman" w:cs="Times New Roman"/>
+          <w:b/>
+          <w:bCs/>
+          <w:color w:val="auto"/>
+          <w:sz w:val="24"/>
+          <w:szCs w:val="24"/>
+          <w:highlight w:val="red"/>
+        </w:rPr>
+        <w:t xml:space="preserve"> ????</w:t>
       </w:r>
     </w:p>
     <w:p>
@@ -2369,73 +1314,217 @@
         <w:rPr>
           <w:lang w:val="id-ID"/>
         </w:rPr>
-        <w:t xml:space="preserve"> adalah mengatasi </w:t>
-      </w:r>
-      <w:proofErr w:type="spellStart"/>
+        <w:t xml:space="preserve"> adalah </w:t>
+      </w:r>
+      <w:r>
+        <w:rPr>
+          <w:highlight w:val="yellow"/>
+          <w:lang w:val="id-ID"/>
+        </w:rPr>
+        <w:t xml:space="preserve">mengatasi </w:t>
+      </w:r>
       <w:r>
         <w:rPr>
           <w:i/>
           <w:iCs/>
-          <w:lang w:val="id-ID"/>
-        </w:rPr>
-        <w:t>gradient</w:t>
-      </w:r>
-      <w:proofErr w:type="spellEnd"/>
+          <w:highlight w:val="yellow"/>
+          <w:lang w:val="id-ID"/>
+        </w:rPr>
+        <w:t>gradient vanishing</w:t>
+      </w:r>
       <w:r>
         <w:rPr>
           <w:i/>
           <w:iCs/>
-          <w:lang w:val="id-ID"/>
-        </w:rPr>
-        <w:t xml:space="preserve"> </w:t>
-      </w:r>
-      <w:proofErr w:type="spellStart"/>
+        </w:rPr>
+        <w:t xml:space="preserve"> (tujuan)</w:t>
+      </w:r>
       <w:r>
         <w:rPr>
           <w:i/>
           <w:iCs/>
           <w:lang w:val="id-ID"/>
         </w:rPr>
-        <w:t>vanishing</w:t>
-      </w:r>
-      <w:proofErr w:type="spellEnd"/>
-      <w:r>
+        <w:t xml:space="preserve"> </w:t>
+      </w:r>
+      <w:r>
+        <w:rPr>
+          <w:highlight w:val="cyan"/>
+          <w:lang w:val="id-ID"/>
+        </w:rPr>
+        <w:t>akibat tingginya dimensi</w:t>
+      </w:r>
+      <w:r>
+        <w:rPr>
+          <w:lang w:val="id-ID"/>
+        </w:rPr>
+        <w:t xml:space="preserve"> data pada prediksi konsentrasi zat polutan dalam kualitas udara menggunakan metode ResNet CNN dan LSTM. </w:t>
+      </w:r>
+    </w:p>
+    <w:p>
+      <w:pPr>
+        <w:spacing w:line="276" w:lineRule="auto"/>
+        <w:ind w:left="426" w:firstLine="708"/>
+        <w:jc w:val="both"/>
+      </w:pPr>
+      <w:r>
+        <w:t>Tujuan..</w:t>
+      </w:r>
+    </w:p>
+    <w:p>
+      <w:pPr>
+        <w:spacing w:line="276" w:lineRule="auto"/>
+        <w:ind w:left="426" w:firstLine="708"/>
+        <w:jc w:val="both"/>
+      </w:pPr>
+    </w:p>
+    <w:p>
+      <w:pPr>
+        <w:spacing w:line="276" w:lineRule="auto"/>
+        <w:ind w:left="426" w:firstLine="708"/>
+        <w:jc w:val="both"/>
+      </w:pPr>
+      <w:r>
+        <w:t xml:space="preserve">Masalah , kenapa diatasi???? </w:t>
+      </w:r>
+    </w:p>
+    <w:p>
+      <w:pPr>
+        <w:spacing w:line="276" w:lineRule="auto"/>
+        <w:ind w:left="426" w:firstLine="708"/>
+        <w:jc w:val="both"/>
+        <w:rPr>
+          <w:lang w:val="id-ID"/>
+        </w:rPr>
+      </w:pPr>
+    </w:p>
+    <w:p>
+      <w:pPr>
+        <w:spacing w:line="276" w:lineRule="auto"/>
+        <w:jc w:val="both"/>
+      </w:pPr>
+      <w:r>
+        <w:t>Tujuan : membuat roti</w:t>
+      </w:r>
+    </w:p>
+    <w:p>
+      <w:pPr>
+        <w:spacing w:line="276" w:lineRule="auto"/>
+        <w:jc w:val="both"/>
+      </w:pPr>
+      <w:r>
+        <w:t>Masalah ? roti yang dijual mahal</w:t>
+      </w:r>
+    </w:p>
+    <w:p>
+      <w:pPr>
+        <w:spacing w:line="276" w:lineRule="auto"/>
+        <w:jc w:val="both"/>
+      </w:pPr>
+      <w:r>
+        <w:t>Roti yang dijual tidak sehat</w:t>
+      </w:r>
+    </w:p>
+    <w:p>
+      <w:pPr>
+        <w:spacing w:line="276" w:lineRule="auto"/>
+        <w:jc w:val="both"/>
+      </w:pPr>
+      <w:r>
+        <w:t>Roti tidak ada yang menjual</w:t>
+      </w:r>
+    </w:p>
+    <w:p>
+      <w:pPr>
+        <w:spacing w:line="276" w:lineRule="auto"/>
+        <w:jc w:val="both"/>
+      </w:pPr>
+    </w:p>
+    <w:p>
+      <w:pPr>
+        <w:spacing w:line="276" w:lineRule="auto"/>
+        <w:jc w:val="both"/>
         <w:rPr>
           <w:i/>
           <w:iCs/>
           <w:lang w:val="id-ID"/>
         </w:rPr>
-        <w:t xml:space="preserve"> </w:t>
-      </w:r>
-      <w:r>
-        <w:rPr>
-          <w:lang w:val="id-ID"/>
-        </w:rPr>
-        <w:t xml:space="preserve">akibat tingginya dimensi data pada prediksi konsentrasi zat polutan dalam kualitas udara menggunakan metode </w:t>
-      </w:r>
-      <w:proofErr w:type="spellStart"/>
-      <w:r>
-        <w:rPr>
-          <w:lang w:val="id-ID"/>
-        </w:rPr>
-        <w:t>ResNet</w:t>
-      </w:r>
-      <w:proofErr w:type="spellEnd"/>
-      <w:r>
-        <w:rPr>
-          <w:lang w:val="id-ID"/>
-        </w:rPr>
-        <w:t xml:space="preserve"> CNN dan LSTM. </w:t>
-      </w:r>
-    </w:p>
-    <w:p>
-      <w:pPr>
+      </w:pPr>
+      <w:r>
+        <w:t xml:space="preserve">Tujuan : </w:t>
+      </w:r>
+      <w:r>
+        <w:rPr>
+          <w:highlight w:val="yellow"/>
+          <w:lang w:val="id-ID"/>
+        </w:rPr>
+        <w:t xml:space="preserve">mengatasi </w:t>
+      </w:r>
+      <w:r>
+        <w:rPr>
+          <w:i/>
+          <w:iCs/>
+          <w:highlight w:val="yellow"/>
+          <w:lang w:val="id-ID"/>
+        </w:rPr>
+        <w:t>gradient vanishing</w:t>
+      </w:r>
+    </w:p>
+    <w:p>
+      <w:pPr>
+        <w:pStyle w:val="ListParagraph"/>
+        <w:numPr>
+          <w:ilvl w:val="0"/>
+          <w:numId w:val="12"/>
+        </w:numPr>
         <w:spacing w:line="276" w:lineRule="auto"/>
         <w:jc w:val="both"/>
-        <w:rPr>
-          <w:lang w:val="id-ID"/>
-        </w:rPr>
-      </w:pPr>
+      </w:pPr>
+      <w:r>
+        <w:t>Data hilang saat training</w:t>
+      </w:r>
+    </w:p>
+    <w:p>
+      <w:pPr>
+        <w:pStyle w:val="ListParagraph"/>
+        <w:numPr>
+          <w:ilvl w:val="0"/>
+          <w:numId w:val="12"/>
+        </w:numPr>
+        <w:spacing w:line="276" w:lineRule="auto"/>
+        <w:jc w:val="both"/>
+      </w:pPr>
+      <w:r>
+        <w:t>Kalau hilang maka…..</w:t>
+      </w:r>
+    </w:p>
+    <w:p>
+      <w:pPr>
+        <w:pStyle w:val="ListParagraph"/>
+        <w:numPr>
+          <w:ilvl w:val="0"/>
+          <w:numId w:val="12"/>
+        </w:numPr>
+        <w:spacing w:line="276" w:lineRule="auto"/>
+        <w:jc w:val="both"/>
+      </w:pPr>
+      <w:r>
+        <w:t>Urgensinya , GV diatasi, harus mengelupas</w:t>
+      </w:r>
+    </w:p>
+    <w:p>
+      <w:pPr>
+        <w:pStyle w:val="ListParagraph"/>
+        <w:numPr>
+          <w:ilvl w:val="0"/>
+          <w:numId w:val="12"/>
+        </w:numPr>
+        <w:spacing w:line="276" w:lineRule="auto"/>
+        <w:jc w:val="both"/>
+      </w:pPr>
+      <w:r>
+        <w:t xml:space="preserve">Data cuaca dimensinya tinggi sehingga akan hilang saat training????, </w:t>
+      </w:r>
     </w:p>
     <w:p>
       <w:pPr>
@@ -2555,6 +1644,7 @@
         <w:rPr>
           <w:lang w:val="id-ID"/>
         </w:rPr>
+        <w:lastRenderedPageBreak/>
         <w:t>Sumber data merupakan</w:t>
       </w:r>
       <w:r>
@@ -2615,21 +1705,7 @@
         <w:rPr>
           <w:lang w:val="id-ID"/>
         </w:rPr>
-        <w:t xml:space="preserve">zat polutan dan Data Online Pusat </w:t>
-      </w:r>
-      <w:proofErr w:type="spellStart"/>
-      <w:r>
-        <w:rPr>
-          <w:lang w:val="id-ID"/>
-        </w:rPr>
-        <w:t>Database</w:t>
-      </w:r>
-      <w:proofErr w:type="spellEnd"/>
-      <w:r>
-        <w:rPr>
-          <w:lang w:val="id-ID"/>
-        </w:rPr>
-        <w:t xml:space="preserve"> BMKG untuk data meteorologi.</w:t>
+        <w:t>zat polutan dan Data Online Pusat Database BMKG untuk data meteorologi.</w:t>
       </w:r>
     </w:p>
     <w:p>
@@ -2763,21 +1839,8 @@
         <w:t xml:space="preserve"> rata-rata, kecepatan angin rata-rata, curah hujan</w:t>
       </w:r>
       <w:r>
-        <w:t xml:space="preserve">, dan </w:t>
-      </w:r>
-      <w:proofErr w:type="spellStart"/>
-      <w:r>
-        <w:t>arah</w:t>
-      </w:r>
-      <w:proofErr w:type="spellEnd"/>
-      <w:r>
-        <w:t xml:space="preserve"> </w:t>
-      </w:r>
-      <w:proofErr w:type="spellStart"/>
-      <w:r>
-        <w:t>angin</w:t>
-      </w:r>
-      <w:proofErr w:type="spellEnd"/>
+        <w:t>, dan arah angin</w:t>
+      </w:r>
       <w:r>
         <w:rPr>
           <w:lang w:val="id-ID"/>
@@ -2809,21 +1872,7 @@
         <w:rPr>
           <w:lang w:val="id-ID"/>
         </w:rPr>
-        <w:t xml:space="preserve">Data </w:t>
-      </w:r>
-      <w:proofErr w:type="spellStart"/>
-      <w:r>
-        <w:rPr>
-          <w:lang w:val="id-ID"/>
-        </w:rPr>
-        <w:t>geospasial</w:t>
-      </w:r>
-      <w:proofErr w:type="spellEnd"/>
-      <w:r>
-        <w:rPr>
-          <w:lang w:val="id-ID"/>
-        </w:rPr>
-        <w:t xml:space="preserve"> </w:t>
+        <w:t xml:space="preserve">Data geospasial </w:t>
       </w:r>
       <w:r>
         <w:rPr>
@@ -2896,7 +1945,6 @@
           <w:szCs w:val="24"/>
           <w:lang w:val="id-ID"/>
         </w:rPr>
-        <w:lastRenderedPageBreak/>
         <w:t>Tujuan Penelitian</w:t>
       </w:r>
     </w:p>
@@ -2944,52 +1992,20 @@
       </w:pPr>
       <w:r>
         <w:rPr>
-          <w:lang w:val="id-ID"/>
-        </w:rPr>
-        <w:t xml:space="preserve">Menerapkan arsitektur </w:t>
-      </w:r>
-      <w:proofErr w:type="spellStart"/>
-      <w:r>
-        <w:rPr>
-          <w:lang w:val="id-ID"/>
-        </w:rPr>
-        <w:t>ResNet</w:t>
-      </w:r>
-      <w:proofErr w:type="spellEnd"/>
-      <w:r>
-        <w:rPr>
-          <w:lang w:val="id-ID"/>
-        </w:rPr>
-        <w:t xml:space="preserve"> yang dapat mengatasi </w:t>
-      </w:r>
-      <w:proofErr w:type="spellStart"/>
+          <w:highlight w:val="red"/>
+          <w:lang w:val="id-ID"/>
+        </w:rPr>
+        <w:t xml:space="preserve">Menerapkan arsitektur ResNet yang dapat mengatasi </w:t>
+      </w:r>
       <w:r>
         <w:rPr>
           <w:i/>
           <w:iCs/>
-          <w:lang w:val="id-ID"/>
-        </w:rPr>
-        <w:t>gradient</w:t>
-      </w:r>
-      <w:proofErr w:type="spellEnd"/>
-      <w:r>
-        <w:rPr>
-          <w:i/>
-          <w:iCs/>
-          <w:lang w:val="id-ID"/>
-        </w:rPr>
-        <w:t xml:space="preserve"> </w:t>
-      </w:r>
-      <w:proofErr w:type="spellStart"/>
-      <w:r>
-        <w:rPr>
-          <w:i/>
-          <w:iCs/>
-          <w:lang w:val="id-ID"/>
-        </w:rPr>
-        <w:t>vanishing</w:t>
-      </w:r>
-      <w:proofErr w:type="spellEnd"/>
+          <w:highlight w:val="red"/>
+          <w:lang w:val="id-ID"/>
+        </w:rPr>
+        <w:t>gradient vanishing</w:t>
+      </w:r>
       <w:r>
         <w:rPr>
           <w:i/>
@@ -3023,35 +2039,7 @@
         <w:rPr>
           <w:lang w:val="id-ID"/>
         </w:rPr>
-        <w:t xml:space="preserve">Melakukan </w:t>
-      </w:r>
-      <w:proofErr w:type="spellStart"/>
-      <w:r>
-        <w:rPr>
-          <w:lang w:val="id-ID"/>
-        </w:rPr>
-        <w:t>esktraksi</w:t>
-      </w:r>
-      <w:proofErr w:type="spellEnd"/>
-      <w:r>
-        <w:rPr>
-          <w:lang w:val="id-ID"/>
-        </w:rPr>
-        <w:t xml:space="preserve"> fitur spasial menggunakan metode CNN dan </w:t>
-      </w:r>
-      <w:proofErr w:type="spellStart"/>
-      <w:r>
-        <w:rPr>
-          <w:lang w:val="id-ID"/>
-        </w:rPr>
-        <w:t>esktraksi</w:t>
-      </w:r>
-      <w:proofErr w:type="spellEnd"/>
-      <w:r>
-        <w:rPr>
-          <w:lang w:val="id-ID"/>
-        </w:rPr>
-        <w:t xml:space="preserve"> fitur temporal menggunakan metode LSTM.</w:t>
+        <w:t>Melakukan esktraksi fitur spasial menggunakan metode CNN dan esktraksi fitur temporal menggunakan metode LSTM.</w:t>
       </w:r>
     </w:p>
     <w:p>
@@ -3084,14 +2072,7 @@
         <w:rPr>
           <w:lang w:val="id-ID"/>
         </w:rPr>
-        <w:t xml:space="preserve">yang akurat setelah CNN </w:t>
-      </w:r>
-      <w:proofErr w:type="spellStart"/>
-      <w:r>
-        <w:rPr>
-          <w:lang w:val="id-ID"/>
-        </w:rPr>
-        <w:t>dioptima</w:t>
+        <w:t>yang akurat setelah CNN dioptima</w:t>
       </w:r>
       <w:r>
         <w:rPr>
@@ -3103,23 +2084,8 @@
         <w:rPr>
           <w:lang w:val="id-ID"/>
         </w:rPr>
-        <w:t>si</w:t>
-      </w:r>
-      <w:proofErr w:type="spellEnd"/>
-      <w:r>
-        <w:rPr>
-          <w:lang w:val="id-ID"/>
-        </w:rPr>
-        <w:t xml:space="preserve"> dengan arsitektur ST-</w:t>
-      </w:r>
-      <w:proofErr w:type="spellStart"/>
-      <w:r>
-        <w:rPr>
-          <w:lang w:val="id-ID"/>
-        </w:rPr>
-        <w:t>ResNet</w:t>
-      </w:r>
-      <w:proofErr w:type="spellEnd"/>
+        <w:t>si dengan arsitektur ST-ResNet</w:t>
+      </w:r>
       <w:r>
         <w:rPr>
           <w:lang w:val="id-ID"/>
@@ -3208,36 +2174,8 @@
           <w:iCs/>
           <w:lang w:val="id-ID"/>
         </w:rPr>
-        <w:t xml:space="preserve"> </w:t>
-      </w:r>
-      <w:proofErr w:type="spellStart"/>
-      <w:r>
-        <w:rPr>
-          <w:i/>
-          <w:iCs/>
-          <w:lang w:val="id-ID"/>
-        </w:rPr>
-        <w:t>machine</w:t>
-      </w:r>
-      <w:proofErr w:type="spellEnd"/>
-      <w:r>
-        <w:rPr>
-          <w:i/>
-          <w:iCs/>
-          <w:lang w:val="id-ID"/>
-        </w:rPr>
-        <w:t xml:space="preserve"> </w:t>
-      </w:r>
-      <w:proofErr w:type="spellStart"/>
-      <w:r>
-        <w:rPr>
-          <w:i/>
-          <w:iCs/>
-          <w:lang w:val="id-ID"/>
-        </w:rPr>
-        <w:t>learning</w:t>
-      </w:r>
-      <w:proofErr w:type="spellEnd"/>
+        <w:t xml:space="preserve"> machine learning</w:t>
+      </w:r>
       <w:r>
         <w:rPr>
           <w:lang w:val="id-ID"/>
@@ -3266,16 +2204,8 @@
         <w:rPr>
           <w:lang w:val="id-ID"/>
         </w:rPr>
-        <w:t xml:space="preserve"> </w:t>
-      </w:r>
-      <w:proofErr w:type="spellStart"/>
-      <w:r>
-        <w:rPr>
-          <w:lang w:val="id-ID"/>
-        </w:rPr>
-        <w:t>ResNet</w:t>
-      </w:r>
-      <w:proofErr w:type="spellEnd"/>
+        <w:t xml:space="preserve"> ResNet</w:t>
+      </w:r>
       <w:r>
         <w:rPr>
           <w:lang w:val="id-ID"/>
@@ -3456,35 +2386,7 @@
         <w:rPr>
           <w:lang w:val="id-ID"/>
         </w:rPr>
-        <w:t xml:space="preserve">nggunakan metode kuantitatif dengan menerapkan model </w:t>
-      </w:r>
-      <w:proofErr w:type="spellStart"/>
-      <w:r>
-        <w:rPr>
-          <w:lang w:val="id-ID"/>
-        </w:rPr>
-        <w:t>Stacked</w:t>
-      </w:r>
-      <w:proofErr w:type="spellEnd"/>
-      <w:r>
-        <w:rPr>
-          <w:lang w:val="id-ID"/>
-        </w:rPr>
-        <w:t xml:space="preserve"> </w:t>
-      </w:r>
-      <w:proofErr w:type="spellStart"/>
-      <w:r>
-        <w:rPr>
-          <w:lang w:val="id-ID"/>
-        </w:rPr>
-        <w:t>ResNet</w:t>
-      </w:r>
-      <w:proofErr w:type="spellEnd"/>
-      <w:r>
-        <w:rPr>
-          <w:lang w:val="id-ID"/>
-        </w:rPr>
-        <w:t>-LSTM</w:t>
+        <w:t>nggunakan metode kuantitatif dengan menerapkan model Stacked ResNet-LSTM</w:t>
       </w:r>
       <w:r>
         <w:rPr>
@@ -3511,55 +2413,7 @@
               <w:color w:val="000000"/>
               <w:lang w:val="id-ID"/>
             </w:rPr>
-            <w:t>(</w:t>
-          </w:r>
-          <w:proofErr w:type="spellStart"/>
-          <w:r>
-            <w:rPr>
-              <w:color w:val="000000"/>
-              <w:lang w:val="id-ID"/>
-            </w:rPr>
-            <w:t>Cheng</w:t>
-          </w:r>
-          <w:proofErr w:type="spellEnd"/>
-          <w:r>
-            <w:rPr>
-              <w:color w:val="000000"/>
-              <w:lang w:val="id-ID"/>
-            </w:rPr>
-            <w:t xml:space="preserve"> </w:t>
-          </w:r>
-          <w:proofErr w:type="spellStart"/>
-          <w:r>
-            <w:rPr>
-              <w:color w:val="000000"/>
-              <w:lang w:val="id-ID"/>
-            </w:rPr>
-            <w:t>et</w:t>
-          </w:r>
-          <w:proofErr w:type="spellEnd"/>
-          <w:r>
-            <w:rPr>
-              <w:color w:val="000000"/>
-              <w:lang w:val="id-ID"/>
-            </w:rPr>
-            <w:t xml:space="preserve"> </w:t>
-          </w:r>
-          <w:proofErr w:type="spellStart"/>
-          <w:r>
-            <w:rPr>
-              <w:color w:val="000000"/>
-              <w:lang w:val="id-ID"/>
-            </w:rPr>
-            <w:t>al.</w:t>
-          </w:r>
-          <w:proofErr w:type="spellEnd"/>
-          <w:r>
-            <w:rPr>
-              <w:color w:val="000000"/>
-              <w:lang w:val="id-ID"/>
-            </w:rPr>
-            <w:t>, 2022)</w:t>
+            <w:t>(Cheng et al., 2022)</w:t>
           </w:r>
         </w:sdtContent>
       </w:sdt>
@@ -3672,7 +2526,15 @@
           <w:color w:val="000000"/>
           <w:lang w:val="id-ID"/>
         </w:rPr>
-        <w:t xml:space="preserve"> penelitian terdahulu yang digunakan sebagai landasan dari penelitian yang dikerjakan.  </w:t>
+        <w:t xml:space="preserve"> </w:t>
+      </w:r>
+      <w:r>
+        <w:rPr>
+          <w:color w:val="000000"/>
+          <w:lang w:val="id-ID"/>
+        </w:rPr>
+        <w:lastRenderedPageBreak/>
+        <w:t xml:space="preserve">penelitian terdahulu yang digunakan sebagai landasan dari penelitian yang dikerjakan.  </w:t>
       </w:r>
     </w:p>
     <w:p>
@@ -3897,23 +2759,7 @@
           <w:color w:val="000000"/>
           <w:lang w:val="id-ID"/>
         </w:rPr>
-        <w:t xml:space="preserve">Tahapan selanjutnya adalah melakukan </w:t>
-      </w:r>
-      <w:proofErr w:type="spellStart"/>
-      <w:r>
-        <w:rPr>
-          <w:color w:val="000000"/>
-          <w:lang w:val="id-ID"/>
-        </w:rPr>
-        <w:t>pra</w:t>
-      </w:r>
-      <w:proofErr w:type="spellEnd"/>
-      <w:r>
-        <w:rPr>
-          <w:color w:val="000000"/>
-          <w:lang w:val="id-ID"/>
-        </w:rPr>
-        <w:t>-pemrosesan data yang sudah diperoleh berupa</w:t>
+        <w:t>Tahapan selanjutnya adalah melakukan pra-pemrosesan data yang sudah diperoleh berupa</w:t>
       </w:r>
       <w:r>
         <w:rPr>
@@ -3922,18 +2768,6 @@
         </w:rPr>
         <w:t xml:space="preserve"> pengisian nilai yang hilang dengan nilai 0.</w:t>
       </w:r>
-    </w:p>
-    <w:p>
-      <w:pPr>
-        <w:pStyle w:val="ListParagraph"/>
-        <w:spacing w:line="276" w:lineRule="auto"/>
-        <w:ind w:left="1560" w:firstLine="600"/>
-        <w:jc w:val="both"/>
-        <w:rPr>
-          <w:color w:val="000000"/>
-          <w:lang w:val="id-ID"/>
-        </w:rPr>
-      </w:pPr>
     </w:p>
     <w:p>
       <w:pPr>
@@ -3954,7 +2788,6 @@
           <w:color w:val="000000"/>
           <w:lang w:val="id-ID"/>
         </w:rPr>
-        <w:lastRenderedPageBreak/>
         <w:t>Pembangunan Model</w:t>
       </w:r>
     </w:p>
@@ -4004,39 +2837,13 @@
         </w:rPr>
         <w:t xml:space="preserve"> </w:t>
       </w:r>
-      <w:proofErr w:type="spellStart"/>
-      <w:r>
-        <w:rPr>
-          <w:color w:val="000000"/>
-          <w:lang w:val="id-ID"/>
-        </w:rPr>
-        <w:t>ResNet</w:t>
-      </w:r>
-      <w:proofErr w:type="spellEnd"/>
-      <w:r>
-        <w:rPr>
-          <w:color w:val="000000"/>
-          <w:lang w:val="id-ID"/>
-        </w:rPr>
-        <w:t xml:space="preserve"> CNN untuk </w:t>
-      </w:r>
-      <w:proofErr w:type="spellStart"/>
-      <w:r>
-        <w:rPr>
-          <w:color w:val="000000"/>
-          <w:lang w:val="id-ID"/>
-        </w:rPr>
-        <w:t>esktraksi</w:t>
-      </w:r>
-      <w:proofErr w:type="spellEnd"/>
-      <w:r>
-        <w:rPr>
-          <w:color w:val="000000"/>
-          <w:lang w:val="id-ID"/>
-        </w:rPr>
-        <w:t xml:space="preserve"> fitur spasial dan mengatasi </w:t>
-      </w:r>
-      <w:proofErr w:type="spellStart"/>
+      <w:r>
+        <w:rPr>
+          <w:color w:val="000000"/>
+          <w:lang w:val="id-ID"/>
+        </w:rPr>
+        <w:t xml:space="preserve">ResNet CNN untuk esktraksi fitur spasial dan mengatasi </w:t>
+      </w:r>
       <w:r>
         <w:rPr>
           <w:i/>
@@ -4044,29 +2851,8 @@
           <w:color w:val="000000"/>
           <w:lang w:val="id-ID"/>
         </w:rPr>
-        <w:t>gradient</w:t>
-      </w:r>
-      <w:proofErr w:type="spellEnd"/>
-      <w:r>
-        <w:rPr>
-          <w:i/>
-          <w:iCs/>
-          <w:color w:val="000000"/>
-          <w:lang w:val="id-ID"/>
-        </w:rPr>
-        <w:t xml:space="preserve"> </w:t>
-      </w:r>
-      <w:proofErr w:type="spellStart"/>
-      <w:r>
-        <w:rPr>
-          <w:i/>
-          <w:iCs/>
-          <w:color w:val="000000"/>
-          <w:lang w:val="id-ID"/>
-        </w:rPr>
-        <w:t>vanishing</w:t>
-      </w:r>
-      <w:proofErr w:type="spellEnd"/>
+        <w:t>gradient vanishing</w:t>
+      </w:r>
       <w:r>
         <w:rPr>
           <w:color w:val="000000"/>
@@ -4141,23 +2927,7 @@
           <w:color w:val="000000"/>
           <w:lang w:val="id-ID"/>
         </w:rPr>
-        <w:t xml:space="preserve">lima kota/kabupaten </w:t>
-      </w:r>
-      <w:proofErr w:type="spellStart"/>
-      <w:r>
-        <w:rPr>
-          <w:color w:val="000000"/>
-          <w:lang w:val="id-ID"/>
-        </w:rPr>
-        <w:t>adminstrasi</w:t>
-      </w:r>
-      <w:proofErr w:type="spellEnd"/>
-      <w:r>
-        <w:rPr>
-          <w:color w:val="000000"/>
-          <w:lang w:val="id-ID"/>
-        </w:rPr>
-        <w:t xml:space="preserve"> </w:t>
+        <w:t xml:space="preserve">lima kota/kabupaten adminstrasi </w:t>
       </w:r>
       <w:r>
         <w:rPr>
@@ -4180,7 +2950,6 @@
         </w:rPr>
         <w:t xml:space="preserve"> jam ke depan. </w:t>
       </w:r>
-      <w:proofErr w:type="spellStart"/>
       <w:r>
         <w:rPr>
           <w:i/>
@@ -4188,9 +2957,22 @@
           <w:color w:val="000000"/>
           <w:lang w:val="id-ID"/>
         </w:rPr>
-        <w:t>Mean</w:t>
-      </w:r>
-      <w:proofErr w:type="spellEnd"/>
+        <w:t xml:space="preserve">Mean Squarred Error </w:t>
+      </w:r>
+      <w:r>
+        <w:rPr>
+          <w:color w:val="000000"/>
+          <w:lang w:val="id-ID"/>
+        </w:rPr>
+        <w:t>(MSE)</w:t>
+      </w:r>
+      <w:r>
+        <w:rPr>
+          <w:color w:val="000000"/>
+          <w:lang w:val="id-ID"/>
+        </w:rPr>
+        <w:t xml:space="preserve">, </w:t>
+      </w:r>
       <w:r>
         <w:rPr>
           <w:i/>
@@ -4198,9 +2980,15 @@
           <w:color w:val="000000"/>
           <w:lang w:val="id-ID"/>
         </w:rPr>
-        <w:t xml:space="preserve"> </w:t>
-      </w:r>
-      <w:proofErr w:type="spellStart"/>
+        <w:t>Root Mean Squarred Error</w:t>
+      </w:r>
+      <w:r>
+        <w:rPr>
+          <w:color w:val="000000"/>
+          <w:lang w:val="id-ID"/>
+        </w:rPr>
+        <w:t xml:space="preserve"> (RMSE), dan </w:t>
+      </w:r>
       <w:r>
         <w:rPr>
           <w:i/>
@@ -4208,181 +2996,8 @@
           <w:color w:val="000000"/>
           <w:lang w:val="id-ID"/>
         </w:rPr>
-        <w:t>Squarred</w:t>
-      </w:r>
-      <w:proofErr w:type="spellEnd"/>
-      <w:r>
-        <w:rPr>
-          <w:i/>
-          <w:iCs/>
-          <w:color w:val="000000"/>
-          <w:lang w:val="id-ID"/>
-        </w:rPr>
-        <w:t xml:space="preserve"> </w:t>
-      </w:r>
-      <w:proofErr w:type="spellStart"/>
-      <w:r>
-        <w:rPr>
-          <w:i/>
-          <w:iCs/>
-          <w:color w:val="000000"/>
-          <w:lang w:val="id-ID"/>
-        </w:rPr>
-        <w:t>Error</w:t>
-      </w:r>
-      <w:proofErr w:type="spellEnd"/>
-      <w:r>
-        <w:rPr>
-          <w:i/>
-          <w:iCs/>
-          <w:color w:val="000000"/>
-          <w:lang w:val="id-ID"/>
-        </w:rPr>
-        <w:t xml:space="preserve"> </w:t>
-      </w:r>
-      <w:r>
-        <w:rPr>
-          <w:color w:val="000000"/>
-          <w:lang w:val="id-ID"/>
-        </w:rPr>
-        <w:t>(MSE)</w:t>
-      </w:r>
-      <w:r>
-        <w:rPr>
-          <w:color w:val="000000"/>
-          <w:lang w:val="id-ID"/>
-        </w:rPr>
-        <w:t xml:space="preserve">, </w:t>
-      </w:r>
-      <w:proofErr w:type="spellStart"/>
-      <w:r>
-        <w:rPr>
-          <w:i/>
-          <w:iCs/>
-          <w:color w:val="000000"/>
-          <w:lang w:val="id-ID"/>
-        </w:rPr>
-        <w:t>Root</w:t>
-      </w:r>
-      <w:proofErr w:type="spellEnd"/>
-      <w:r>
-        <w:rPr>
-          <w:i/>
-          <w:iCs/>
-          <w:color w:val="000000"/>
-          <w:lang w:val="id-ID"/>
-        </w:rPr>
-        <w:t xml:space="preserve"> </w:t>
-      </w:r>
-      <w:proofErr w:type="spellStart"/>
-      <w:r>
-        <w:rPr>
-          <w:i/>
-          <w:iCs/>
-          <w:color w:val="000000"/>
-          <w:lang w:val="id-ID"/>
-        </w:rPr>
-        <w:t>Mean</w:t>
-      </w:r>
-      <w:proofErr w:type="spellEnd"/>
-      <w:r>
-        <w:rPr>
-          <w:i/>
-          <w:iCs/>
-          <w:color w:val="000000"/>
-          <w:lang w:val="id-ID"/>
-        </w:rPr>
-        <w:t xml:space="preserve"> </w:t>
-      </w:r>
-      <w:proofErr w:type="spellStart"/>
-      <w:r>
-        <w:rPr>
-          <w:i/>
-          <w:iCs/>
-          <w:color w:val="000000"/>
-          <w:lang w:val="id-ID"/>
-        </w:rPr>
-        <w:t>Squarred</w:t>
-      </w:r>
-      <w:proofErr w:type="spellEnd"/>
-      <w:r>
-        <w:rPr>
-          <w:i/>
-          <w:iCs/>
-          <w:color w:val="000000"/>
-          <w:lang w:val="id-ID"/>
-        </w:rPr>
-        <w:t xml:space="preserve"> </w:t>
-      </w:r>
-      <w:proofErr w:type="spellStart"/>
-      <w:r>
-        <w:rPr>
-          <w:i/>
-          <w:iCs/>
-          <w:color w:val="000000"/>
-          <w:lang w:val="id-ID"/>
-        </w:rPr>
-        <w:t>Error</w:t>
-      </w:r>
-      <w:proofErr w:type="spellEnd"/>
-      <w:r>
-        <w:rPr>
-          <w:color w:val="000000"/>
-          <w:lang w:val="id-ID"/>
-        </w:rPr>
-        <w:t xml:space="preserve"> (RMSE), dan </w:t>
-      </w:r>
-      <w:proofErr w:type="spellStart"/>
-      <w:r>
-        <w:rPr>
-          <w:i/>
-          <w:iCs/>
-          <w:color w:val="000000"/>
-          <w:lang w:val="id-ID"/>
-        </w:rPr>
-        <w:t>Mean</w:t>
-      </w:r>
-      <w:proofErr w:type="spellEnd"/>
-      <w:r>
-        <w:rPr>
-          <w:i/>
-          <w:iCs/>
-          <w:color w:val="000000"/>
-          <w:lang w:val="id-ID"/>
-        </w:rPr>
-        <w:t xml:space="preserve"> </w:t>
-      </w:r>
-      <w:proofErr w:type="spellStart"/>
-      <w:r>
-        <w:rPr>
-          <w:i/>
-          <w:iCs/>
-          <w:color w:val="000000"/>
-          <w:lang w:val="id-ID"/>
-        </w:rPr>
-        <w:t>Absolute</w:t>
-      </w:r>
-      <w:proofErr w:type="spellEnd"/>
-      <w:r>
-        <w:rPr>
-          <w:i/>
-          <w:iCs/>
-          <w:color w:val="000000"/>
-          <w:lang w:val="id-ID"/>
-        </w:rPr>
-        <w:t xml:space="preserve"> </w:t>
-      </w:r>
-      <w:proofErr w:type="spellStart"/>
-      <w:r>
-        <w:rPr>
-          <w:i/>
-          <w:iCs/>
-          <w:color w:val="000000"/>
-          <w:lang w:val="id-ID"/>
-        </w:rPr>
-        <w:t>Error</w:t>
-      </w:r>
-      <w:proofErr w:type="spellEnd"/>
+        <w:t>Mean Absolute Error</w:t>
+      </w:r>
       <w:r>
         <w:rPr>
           <w:color w:val="000000"/>
@@ -4485,23 +3100,7 @@
           <w:color w:val="000000"/>
           <w:lang w:val="id-ID"/>
         </w:rPr>
-        <w:t xml:space="preserve"> </w:t>
-      </w:r>
-      <w:proofErr w:type="spellStart"/>
-      <w:r>
-        <w:rPr>
-          <w:color w:val="000000"/>
-          <w:lang w:val="id-ID"/>
-        </w:rPr>
-        <w:t>ResNet</w:t>
-      </w:r>
-      <w:proofErr w:type="spellEnd"/>
-      <w:r>
-        <w:rPr>
-          <w:color w:val="000000"/>
-          <w:lang w:val="id-ID"/>
-        </w:rPr>
-        <w:t xml:space="preserve"> CNN</w:t>
+        <w:t xml:space="preserve"> ResNet CNN</w:t>
       </w:r>
       <w:r>
         <w:rPr>
@@ -4535,7 +3134,6 @@
           <w:lang w:val="id-ID"/>
         </w:rPr>
       </w:pPr>
-      <w:proofErr w:type="spellStart"/>
       <w:r>
         <w:rPr>
           <w:i/>
@@ -4545,7 +3143,6 @@
         </w:rPr>
         <w:t>Deployment</w:t>
       </w:r>
-      <w:proofErr w:type="spellEnd"/>
     </w:p>
     <w:p>
       <w:pPr>
@@ -4565,7 +3162,6 @@
         </w:rPr>
         <w:t xml:space="preserve">Setelah model berhasil dibangun dan didapatkan hasil yang diinginkan, langkah selanjutnya adalah membangun sistem dan melakukan </w:t>
       </w:r>
-      <w:proofErr w:type="spellStart"/>
       <w:r>
         <w:rPr>
           <w:i/>
@@ -4575,7 +3171,6 @@
         </w:rPr>
         <w:t>deployment</w:t>
       </w:r>
-      <w:proofErr w:type="spellEnd"/>
       <w:r>
         <w:rPr>
           <w:color w:val="000000"/>
@@ -4583,7 +3178,6 @@
         </w:rPr>
         <w:t xml:space="preserve"> dalam bentuk </w:t>
       </w:r>
-      <w:proofErr w:type="spellStart"/>
       <w:r>
         <w:rPr>
           <w:i/>
@@ -4593,7 +3187,6 @@
         </w:rPr>
         <w:t>website</w:t>
       </w:r>
-      <w:proofErr w:type="spellEnd"/>
       <w:r>
         <w:rPr>
           <w:color w:val="000000"/>
@@ -4601,7 +3194,6 @@
         </w:rPr>
         <w:t xml:space="preserve">. Kemudian, sistem akan diuji menggunakan metode pengujian </w:t>
       </w:r>
-      <w:proofErr w:type="spellStart"/>
       <w:r>
         <w:rPr>
           <w:i/>
@@ -4609,29 +3201,8 @@
           <w:color w:val="000000"/>
           <w:lang w:val="id-ID"/>
         </w:rPr>
-        <w:t>black</w:t>
-      </w:r>
-      <w:proofErr w:type="spellEnd"/>
-      <w:r>
-        <w:rPr>
-          <w:i/>
-          <w:iCs/>
-          <w:color w:val="000000"/>
-          <w:lang w:val="id-ID"/>
-        </w:rPr>
-        <w:t xml:space="preserve"> </w:t>
-      </w:r>
-      <w:proofErr w:type="spellStart"/>
-      <w:r>
-        <w:rPr>
-          <w:i/>
-          <w:iCs/>
-          <w:color w:val="000000"/>
-          <w:lang w:val="id-ID"/>
-        </w:rPr>
-        <w:t>box</w:t>
-      </w:r>
-      <w:proofErr w:type="spellEnd"/>
+        <w:t>black box</w:t>
+      </w:r>
       <w:r>
         <w:rPr>
           <w:color w:val="000000"/>
@@ -4708,7 +3279,6 @@
         </w:rPr>
         <w:t xml:space="preserve">Tahapan-tahapan pada pengembangan penelitian menerapkan metode </w:t>
       </w:r>
-      <w:proofErr w:type="spellStart"/>
       <w:r>
         <w:rPr>
           <w:i/>
@@ -4717,7 +3287,6 @@
         </w:rPr>
         <w:t>Waterfall</w:t>
       </w:r>
-      <w:proofErr w:type="spellEnd"/>
       <w:r>
         <w:rPr>
           <w:i/>
@@ -4746,25 +3315,7 @@
               <w:color w:val="000000"/>
               <w:lang w:val="id-ID"/>
             </w:rPr>
-            <w:t>(</w:t>
-          </w:r>
-          <w:proofErr w:type="spellStart"/>
-          <w:r>
-            <w:rPr>
-              <w:iCs/>
-              <w:color w:val="000000"/>
-              <w:lang w:val="id-ID"/>
-            </w:rPr>
-            <w:t>Pressman</w:t>
-          </w:r>
-          <w:proofErr w:type="spellEnd"/>
-          <w:r>
-            <w:rPr>
-              <w:iCs/>
-              <w:color w:val="000000"/>
-              <w:lang w:val="id-ID"/>
-            </w:rPr>
-            <w:t>, 2015)</w:t>
+            <w:t>(Pressman, 2015)</w:t>
           </w:r>
         </w:sdtContent>
       </w:sdt>
@@ -4786,7 +3337,6 @@
         </w:rPr>
         <w:t xml:space="preserve">Metode </w:t>
       </w:r>
-      <w:proofErr w:type="spellStart"/>
       <w:r>
         <w:rPr>
           <w:i/>
@@ -4795,7 +3345,6 @@
         </w:rPr>
         <w:t>Waterfall</w:t>
       </w:r>
-      <w:proofErr w:type="spellEnd"/>
       <w:r>
         <w:rPr>
           <w:lang w:val="id-ID"/>
@@ -4832,7 +3381,6 @@
         </w:rPr>
         <w:t xml:space="preserve"> dalam metode </w:t>
       </w:r>
-      <w:proofErr w:type="spellStart"/>
       <w:r>
         <w:rPr>
           <w:i/>
@@ -4841,7 +3389,6 @@
         </w:rPr>
         <w:t>Waterfall</w:t>
       </w:r>
-      <w:proofErr w:type="spellEnd"/>
       <w:r>
         <w:rPr>
           <w:lang w:val="id-ID"/>
@@ -4864,77 +3411,13 @@
           <w:lang w:val="id-ID"/>
         </w:rPr>
       </w:pPr>
-      <w:proofErr w:type="spellStart"/>
       <w:r>
         <w:rPr>
           <w:i/>
           <w:iCs/>
           <w:lang w:val="id-ID"/>
         </w:rPr>
-        <w:t>Communication</w:t>
-      </w:r>
-      <w:proofErr w:type="spellEnd"/>
-      <w:r>
-        <w:rPr>
-          <w:i/>
-          <w:iCs/>
-          <w:lang w:val="id-ID"/>
-        </w:rPr>
-        <w:t xml:space="preserve"> (Project </w:t>
-      </w:r>
-      <w:proofErr w:type="spellStart"/>
-      <w:r>
-        <w:rPr>
-          <w:i/>
-          <w:iCs/>
-          <w:lang w:val="id-ID"/>
-        </w:rPr>
-        <w:t>Initiation</w:t>
-      </w:r>
-      <w:proofErr w:type="spellEnd"/>
-      <w:r>
-        <w:rPr>
-          <w:i/>
-          <w:iCs/>
-          <w:lang w:val="id-ID"/>
-        </w:rPr>
-        <w:t xml:space="preserve"> &amp; </w:t>
-      </w:r>
-      <w:proofErr w:type="spellStart"/>
-      <w:r>
-        <w:rPr>
-          <w:i/>
-          <w:iCs/>
-          <w:lang w:val="id-ID"/>
-        </w:rPr>
-        <w:t>Requirement</w:t>
-      </w:r>
-      <w:proofErr w:type="spellEnd"/>
-      <w:r>
-        <w:rPr>
-          <w:i/>
-          <w:iCs/>
-          <w:lang w:val="id-ID"/>
-        </w:rPr>
-        <w:t xml:space="preserve"> </w:t>
-      </w:r>
-      <w:proofErr w:type="spellStart"/>
-      <w:r>
-        <w:rPr>
-          <w:i/>
-          <w:iCs/>
-          <w:lang w:val="id-ID"/>
-        </w:rPr>
-        <w:t>Gathering</w:t>
-      </w:r>
-      <w:proofErr w:type="spellEnd"/>
-      <w:r>
-        <w:rPr>
-          <w:i/>
-          <w:iCs/>
-          <w:lang w:val="id-ID"/>
-        </w:rPr>
-        <w:t>)</w:t>
+        <w:t>Communication (Project Initiation &amp; Requirement Gathering)</w:t>
       </w:r>
     </w:p>
     <w:p>
@@ -4951,6 +3434,7 @@
         <w:rPr>
           <w:lang w:val="id-ID"/>
         </w:rPr>
+        <w:lastRenderedPageBreak/>
         <w:t>Tahapan pertama adalah mengumpulkan informasi kebutuhan pengguna untuk menentukan karakteristik, tujuan, dan kendala sistem melalui observasi dan diskusi. Informasi kemudian diolah dan dianalis</w:t>
       </w:r>
       <w:r>
@@ -4981,77 +3465,13 @@
           <w:lang w:val="id-ID"/>
         </w:rPr>
       </w:pPr>
-      <w:proofErr w:type="spellStart"/>
       <w:r>
         <w:rPr>
           <w:i/>
           <w:iCs/>
           <w:lang w:val="id-ID"/>
         </w:rPr>
-        <w:t>Planning</w:t>
-      </w:r>
-      <w:proofErr w:type="spellEnd"/>
-      <w:r>
-        <w:rPr>
-          <w:i/>
-          <w:iCs/>
-          <w:lang w:val="id-ID"/>
-        </w:rPr>
-        <w:t xml:space="preserve"> (</w:t>
-      </w:r>
-      <w:proofErr w:type="spellStart"/>
-      <w:r>
-        <w:rPr>
-          <w:i/>
-          <w:iCs/>
-          <w:lang w:val="id-ID"/>
-        </w:rPr>
-        <w:t>Estimating</w:t>
-      </w:r>
-      <w:proofErr w:type="spellEnd"/>
-      <w:r>
-        <w:rPr>
-          <w:i/>
-          <w:iCs/>
-          <w:lang w:val="id-ID"/>
-        </w:rPr>
-        <w:t xml:space="preserve">, </w:t>
-      </w:r>
-      <w:proofErr w:type="spellStart"/>
-      <w:r>
-        <w:rPr>
-          <w:i/>
-          <w:iCs/>
-          <w:lang w:val="id-ID"/>
-        </w:rPr>
-        <w:t>Scheduling</w:t>
-      </w:r>
-      <w:proofErr w:type="spellEnd"/>
-      <w:r>
-        <w:rPr>
-          <w:i/>
-          <w:iCs/>
-          <w:lang w:val="id-ID"/>
-        </w:rPr>
-        <w:t xml:space="preserve">, </w:t>
-      </w:r>
-      <w:proofErr w:type="spellStart"/>
-      <w:r>
-        <w:rPr>
-          <w:i/>
-          <w:iCs/>
-          <w:lang w:val="id-ID"/>
-        </w:rPr>
-        <w:t>Tracking</w:t>
-      </w:r>
-      <w:proofErr w:type="spellEnd"/>
-      <w:r>
-        <w:rPr>
-          <w:i/>
-          <w:iCs/>
-          <w:lang w:val="id-ID"/>
-        </w:rPr>
-        <w:t>)</w:t>
+        <w:t>Planning (Estimating, Scheduling, Tracking)</w:t>
       </w:r>
     </w:p>
     <w:p>
@@ -5109,26 +3529,7 @@
           <w:iCs/>
           <w:lang w:val="id-ID"/>
         </w:rPr>
-        <w:lastRenderedPageBreak/>
-        <w:t>Modeling (</w:t>
-      </w:r>
-      <w:proofErr w:type="spellStart"/>
-      <w:r>
-        <w:rPr>
-          <w:i/>
-          <w:iCs/>
-          <w:lang w:val="id-ID"/>
-        </w:rPr>
-        <w:t>Analysis</w:t>
-      </w:r>
-      <w:proofErr w:type="spellEnd"/>
-      <w:r>
-        <w:rPr>
-          <w:i/>
-          <w:iCs/>
-          <w:lang w:val="id-ID"/>
-        </w:rPr>
-        <w:t xml:space="preserve"> &amp; Design)</w:t>
+        <w:t>Modeling (Analysis &amp; Design)</w:t>
       </w:r>
     </w:p>
     <w:p>
@@ -5193,41 +3594,13 @@
           <w:lang w:val="id-ID"/>
         </w:rPr>
       </w:pPr>
-      <w:proofErr w:type="spellStart"/>
       <w:r>
         <w:rPr>
           <w:i/>
           <w:iCs/>
           <w:lang w:val="id-ID"/>
         </w:rPr>
-        <w:t>Construction</w:t>
-      </w:r>
-      <w:proofErr w:type="spellEnd"/>
-      <w:r>
-        <w:rPr>
-          <w:i/>
-          <w:iCs/>
-          <w:lang w:val="id-ID"/>
-        </w:rPr>
-        <w:t xml:space="preserve"> (Code &amp; </w:t>
-      </w:r>
-      <w:proofErr w:type="spellStart"/>
-      <w:r>
-        <w:rPr>
-          <w:i/>
-          <w:iCs/>
-          <w:lang w:val="id-ID"/>
-        </w:rPr>
-        <w:t>Test</w:t>
-      </w:r>
-      <w:proofErr w:type="spellEnd"/>
-      <w:r>
-        <w:rPr>
-          <w:i/>
-          <w:iCs/>
-          <w:lang w:val="id-ID"/>
-        </w:rPr>
-        <w:t>)</w:t>
+        <w:t>Construction (Code &amp; Test)</w:t>
       </w:r>
     </w:p>
     <w:p>
@@ -5262,77 +3635,13 @@
           <w:lang w:val="id-ID"/>
         </w:rPr>
       </w:pPr>
-      <w:proofErr w:type="spellStart"/>
       <w:r>
         <w:rPr>
           <w:i/>
           <w:iCs/>
           <w:lang w:val="id-ID"/>
         </w:rPr>
-        <w:t>Deployement</w:t>
-      </w:r>
-      <w:proofErr w:type="spellEnd"/>
-      <w:r>
-        <w:rPr>
-          <w:i/>
-          <w:iCs/>
-          <w:lang w:val="id-ID"/>
-        </w:rPr>
-        <w:t xml:space="preserve"> (</w:t>
-      </w:r>
-      <w:proofErr w:type="spellStart"/>
-      <w:r>
-        <w:rPr>
-          <w:i/>
-          <w:iCs/>
-          <w:lang w:val="id-ID"/>
-        </w:rPr>
-        <w:t>Delivery</w:t>
-      </w:r>
-      <w:proofErr w:type="spellEnd"/>
-      <w:r>
-        <w:rPr>
-          <w:i/>
-          <w:iCs/>
-          <w:lang w:val="id-ID"/>
-        </w:rPr>
-        <w:t xml:space="preserve">, </w:t>
-      </w:r>
-      <w:proofErr w:type="spellStart"/>
-      <w:r>
-        <w:rPr>
-          <w:i/>
-          <w:iCs/>
-          <w:lang w:val="id-ID"/>
-        </w:rPr>
-        <w:t>Support</w:t>
-      </w:r>
-      <w:proofErr w:type="spellEnd"/>
-      <w:r>
-        <w:rPr>
-          <w:i/>
-          <w:iCs/>
-          <w:lang w:val="id-ID"/>
-        </w:rPr>
-        <w:t xml:space="preserve">, &amp; </w:t>
-      </w:r>
-      <w:proofErr w:type="spellStart"/>
-      <w:r>
-        <w:rPr>
-          <w:i/>
-          <w:iCs/>
-          <w:lang w:val="id-ID"/>
-        </w:rPr>
-        <w:t>Feedback</w:t>
-      </w:r>
-      <w:proofErr w:type="spellEnd"/>
-      <w:r>
-        <w:rPr>
-          <w:i/>
-          <w:iCs/>
-          <w:lang w:val="id-ID"/>
-        </w:rPr>
-        <w:t>)</w:t>
+        <w:t>Deployement (Delivery, Support, &amp; Feedback)</w:t>
       </w:r>
     </w:p>
     <w:p>
@@ -5357,7 +3666,6 @@
         </w:rPr>
         <w:t xml:space="preserve"> berdasarkan </w:t>
       </w:r>
-      <w:proofErr w:type="spellStart"/>
       <w:r>
         <w:rPr>
           <w:i/>
@@ -5366,7 +3674,6 @@
         </w:rPr>
         <w:t>feedback</w:t>
       </w:r>
-      <w:proofErr w:type="spellEnd"/>
       <w:r>
         <w:rPr>
           <w:lang w:val="id-ID"/>
@@ -5634,23 +3941,13 @@
               </w:rPr>
               <w:t xml:space="preserve"> arsitektur </w:t>
             </w:r>
-            <w:proofErr w:type="spellStart"/>
             <w:r>
               <w:rPr>
                 <w:i/>
                 <w:iCs/>
                 <w:lang w:val="id-ID"/>
               </w:rPr>
-              <w:t>Residual</w:t>
-            </w:r>
-            <w:proofErr w:type="spellEnd"/>
-            <w:r>
-              <w:rPr>
-                <w:i/>
-                <w:iCs/>
-                <w:lang w:val="id-ID"/>
-              </w:rPr>
-              <w:t xml:space="preserve"> Network</w:t>
+              <w:t>Residual Network</w:t>
             </w:r>
             <w:r>
               <w:rPr>
@@ -5664,23 +3961,13 @@
               </w:rPr>
               <w:t xml:space="preserve"> metode </w:t>
             </w:r>
-            <w:proofErr w:type="spellStart"/>
             <w:r>
               <w:rPr>
                 <w:i/>
                 <w:iCs/>
                 <w:lang w:val="id-ID"/>
               </w:rPr>
-              <w:t>Convolutional</w:t>
-            </w:r>
-            <w:proofErr w:type="spellEnd"/>
-            <w:r>
-              <w:rPr>
-                <w:i/>
-                <w:iCs/>
-                <w:lang w:val="id-ID"/>
-              </w:rPr>
-              <w:t xml:space="preserve"> Neural Network</w:t>
+              <w:t>Convolutional Neural Network</w:t>
             </w:r>
             <w:r>
               <w:rPr>
@@ -5700,36 +3987,8 @@
                 <w:iCs/>
                 <w:lang w:val="id-ID"/>
               </w:rPr>
-              <w:t>Long-</w:t>
+              <w:t>Long-Short Term Memory</w:t>
             </w:r>
-            <w:proofErr w:type="spellStart"/>
-            <w:r>
-              <w:rPr>
-                <w:i/>
-                <w:iCs/>
-                <w:lang w:val="id-ID"/>
-              </w:rPr>
-              <w:t>Short</w:t>
-            </w:r>
-            <w:proofErr w:type="spellEnd"/>
-            <w:r>
-              <w:rPr>
-                <w:i/>
-                <w:iCs/>
-                <w:lang w:val="id-ID"/>
-              </w:rPr>
-              <w:t xml:space="preserve"> Term </w:t>
-            </w:r>
-            <w:proofErr w:type="spellStart"/>
-            <w:r>
-              <w:rPr>
-                <w:i/>
-                <w:iCs/>
-                <w:lang w:val="id-ID"/>
-              </w:rPr>
-              <w:t>Memory</w:t>
-            </w:r>
-            <w:proofErr w:type="spellEnd"/>
             <w:r>
               <w:rPr>
                 <w:i/>
@@ -5786,25 +4045,7 @@
                 <w:iCs/>
                 <w:lang w:val="id-ID"/>
               </w:rPr>
-              <w:t xml:space="preserve">gap </w:t>
-            </w:r>
-            <w:proofErr w:type="spellStart"/>
-            <w:r>
-              <w:rPr>
-                <w:i/>
-                <w:iCs/>
-                <w:lang w:val="id-ID"/>
-              </w:rPr>
-              <w:t>research</w:t>
-            </w:r>
-            <w:proofErr w:type="spellEnd"/>
-            <w:r>
-              <w:rPr>
-                <w:i/>
-                <w:iCs/>
-                <w:lang w:val="id-ID"/>
-              </w:rPr>
-              <w:t xml:space="preserve"> </w:t>
+              <w:t xml:space="preserve">gap research </w:t>
             </w:r>
             <w:r>
               <w:rPr>
@@ -5836,6 +4077,7 @@
                 <w:bCs/>
                 <w:lang w:val="id-ID"/>
               </w:rPr>
+              <w:lastRenderedPageBreak/>
               <w:t>BAB III</w:t>
             </w:r>
           </w:p>
@@ -6062,7 +4304,6 @@
                 <w:bCs/>
                 <w:lang w:val="id-ID"/>
               </w:rPr>
-              <w:lastRenderedPageBreak/>
               <w:t>BAB V</w:t>
             </w:r>
           </w:p>
@@ -6966,6 +5207,96 @@
     </w:lvl>
   </w:abstractNum>
   <w:abstractNum w:abstractNumId="8" w15:restartNumberingAfterBreak="0">
+    <w:nsid w:val="77956ED1"/>
+    <w:multiLevelType w:val="hybridMultilevel"/>
+    <w:tmpl w:val="51104AE0"/>
+    <w:lvl w:ilvl="0" w:tplc="03B8EF6A">
+      <w:start w:val="1"/>
+      <w:numFmt w:val="decimal"/>
+      <w:lvlText w:val="%1."/>
+      <w:lvlJc w:val="left"/>
+      <w:pPr>
+        <w:ind w:left="720" w:hanging="360"/>
+      </w:pPr>
+      <w:rPr>
+        <w:rFonts w:hint="default"/>
+        <w:i/>
+      </w:rPr>
+    </w:lvl>
+    <w:lvl w:ilvl="1" w:tplc="04090019" w:tentative="1">
+      <w:start w:val="1"/>
+      <w:numFmt w:val="lowerLetter"/>
+      <w:lvlText w:val="%2."/>
+      <w:lvlJc w:val="left"/>
+      <w:pPr>
+        <w:ind w:left="1440" w:hanging="360"/>
+      </w:pPr>
+    </w:lvl>
+    <w:lvl w:ilvl="2" w:tplc="0409001B" w:tentative="1">
+      <w:start w:val="1"/>
+      <w:numFmt w:val="lowerRoman"/>
+      <w:lvlText w:val="%3."/>
+      <w:lvlJc w:val="right"/>
+      <w:pPr>
+        <w:ind w:left="2160" w:hanging="180"/>
+      </w:pPr>
+    </w:lvl>
+    <w:lvl w:ilvl="3" w:tplc="0409000F" w:tentative="1">
+      <w:start w:val="1"/>
+      <w:numFmt w:val="decimal"/>
+      <w:lvlText w:val="%4."/>
+      <w:lvlJc w:val="left"/>
+      <w:pPr>
+        <w:ind w:left="2880" w:hanging="360"/>
+      </w:pPr>
+    </w:lvl>
+    <w:lvl w:ilvl="4" w:tplc="04090019" w:tentative="1">
+      <w:start w:val="1"/>
+      <w:numFmt w:val="lowerLetter"/>
+      <w:lvlText w:val="%5."/>
+      <w:lvlJc w:val="left"/>
+      <w:pPr>
+        <w:ind w:left="3600" w:hanging="360"/>
+      </w:pPr>
+    </w:lvl>
+    <w:lvl w:ilvl="5" w:tplc="0409001B" w:tentative="1">
+      <w:start w:val="1"/>
+      <w:numFmt w:val="lowerRoman"/>
+      <w:lvlText w:val="%6."/>
+      <w:lvlJc w:val="right"/>
+      <w:pPr>
+        <w:ind w:left="4320" w:hanging="180"/>
+      </w:pPr>
+    </w:lvl>
+    <w:lvl w:ilvl="6" w:tplc="0409000F" w:tentative="1">
+      <w:start w:val="1"/>
+      <w:numFmt w:val="decimal"/>
+      <w:lvlText w:val="%7."/>
+      <w:lvlJc w:val="left"/>
+      <w:pPr>
+        <w:ind w:left="5040" w:hanging="360"/>
+      </w:pPr>
+    </w:lvl>
+    <w:lvl w:ilvl="7" w:tplc="04090019" w:tentative="1">
+      <w:start w:val="1"/>
+      <w:numFmt w:val="lowerLetter"/>
+      <w:lvlText w:val="%8."/>
+      <w:lvlJc w:val="left"/>
+      <w:pPr>
+        <w:ind w:left="5760" w:hanging="360"/>
+      </w:pPr>
+    </w:lvl>
+    <w:lvl w:ilvl="8" w:tplc="0409001B" w:tentative="1">
+      <w:start w:val="1"/>
+      <w:numFmt w:val="lowerRoman"/>
+      <w:lvlText w:val="%9."/>
+      <w:lvlJc w:val="right"/>
+      <w:pPr>
+        <w:ind w:left="6480" w:hanging="180"/>
+      </w:pPr>
+    </w:lvl>
+  </w:abstractNum>
+  <w:abstractNum w:abstractNumId="9" w15:restartNumberingAfterBreak="0">
     <w:nsid w:val="79E22515"/>
     <w:multiLevelType w:val="multilevel"/>
     <w:tmpl w:val="AE3220C2"/>
@@ -7081,7 +5412,7 @@
       </w:rPr>
     </w:lvl>
   </w:abstractNum>
-  <w:abstractNum w:abstractNumId="9" w15:restartNumberingAfterBreak="0">
+  <w:abstractNum w:abstractNumId="10" w15:restartNumberingAfterBreak="0">
     <w:nsid w:val="7A2952D7"/>
     <w:multiLevelType w:val="hybridMultilevel"/>
     <w:tmpl w:val="398ADA9E"/>
@@ -7170,7 +5501,7 @@
       </w:pPr>
     </w:lvl>
   </w:abstractNum>
-  <w:abstractNum w:abstractNumId="10" w15:restartNumberingAfterBreak="0">
+  <w:abstractNum w:abstractNumId="11" w15:restartNumberingAfterBreak="0">
     <w:nsid w:val="7C7C7AFD"/>
     <w:multiLevelType w:val="hybridMultilevel"/>
     <w:tmpl w:val="538A64C2"/>
@@ -7260,13 +5591,13 @@
     </w:lvl>
   </w:abstractNum>
   <w:num w:numId="1" w16cid:durableId="26028258">
-    <w:abstractNumId w:val="8"/>
+    <w:abstractNumId w:val="9"/>
   </w:num>
   <w:num w:numId="2" w16cid:durableId="1329018303">
     <w:abstractNumId w:val="1"/>
   </w:num>
   <w:num w:numId="3" w16cid:durableId="1121608979">
-    <w:abstractNumId w:val="9"/>
+    <w:abstractNumId w:val="10"/>
   </w:num>
   <w:num w:numId="4" w16cid:durableId="93331961">
     <w:abstractNumId w:val="5"/>
@@ -7290,7 +5621,10 @@
     <w:abstractNumId w:val="0"/>
   </w:num>
   <w:num w:numId="11" w16cid:durableId="63653001">
-    <w:abstractNumId w:val="10"/>
+    <w:abstractNumId w:val="11"/>
+  </w:num>
+  <w:num w:numId="12" w16cid:durableId="368527301">
+    <w:abstractNumId w:val="8"/>
   </w:num>
 </w:numbering>
 </file>
@@ -8143,12 +6477,14 @@
     <w:rsidRoot w:val="00225D2A"/>
     <w:rsid w:val="000C6365"/>
     <w:rsid w:val="00181B78"/>
+    <w:rsid w:val="00203C07"/>
     <w:rsid w:val="00225D2A"/>
     <w:rsid w:val="003D51A5"/>
     <w:rsid w:val="004716A5"/>
     <w:rsid w:val="005811C3"/>
     <w:rsid w:val="005B7279"/>
     <w:rsid w:val="005C4C2D"/>
+    <w:rsid w:val="00603BA9"/>
     <w:rsid w:val="00696DE4"/>
     <w:rsid w:val="007D0682"/>
     <w:rsid w:val="008151FD"/>

</xml_diff>